<commit_message>
Added legend to ggplot.
</commit_message>
<xml_diff>
--- a/analysis/paper/paper.docx
+++ b/analysis/paper/paper.docx
@@ -635,7 +635,7 @@
         <w:pStyle w:val="FirstParagraph"/>
       </w:pPr>
       <w:r>
-        <w:t xml:space="preserve">This report was generated on 2021-12-09 11:13:18 using the following computational environment and dependencies:</w:t>
+        <w:t xml:space="preserve">This report was generated on 2021-12-09 12:46:20 using the following computational environment and dependencies:</w:t>
       </w:r>
     </w:p>
     <w:p>
@@ -646,16 +646,16 @@
         <w:rPr>
           <w:rStyle w:val="VerbatimChar"/>
         </w:rPr>
-        <w:t xml:space="preserve">#&gt; ─ Session info  🌬️  👩‍🏭  ⏪   ──────────────────────────────────────────────────</w:t>
-      </w:r>
-      <w:r>
-        <w:br/>
-      </w:r>
-      <w:r>
-        <w:rPr>
-          <w:rStyle w:val="VerbatimChar"/>
-        </w:rPr>
-        <w:t xml:space="preserve">#&gt;  hash: wind face, woman factory worker, fast reverse button</w:t>
+        <w:t xml:space="preserve">#&gt; ─ Session info  🇸🇻  👁️  🌀   ──────────────────────────────────────────────────</w:t>
+      </w:r>
+      <w:r>
+        <w:br/>
+      </w:r>
+      <w:r>
+        <w:rPr>
+          <w:rStyle w:val="VerbatimChar"/>
+        </w:rPr>
+        <w:t xml:space="preserve">#&gt;  hash: flag: El Salvador, eye, cyclone</w:t>
       </w:r>
       <w:r>
         <w:br/>
@@ -682,7 +682,7 @@
         <w:rPr>
           <w:rStyle w:val="VerbatimChar"/>
         </w:rPr>
-        <w:t xml:space="preserve">#&gt;  version  R version 4.1.2 (2021-11-01)</w:t>
+        <w:t xml:space="preserve">#&gt;  version  R version 4.0.4 (2021-02-15)</w:t>
       </w:r>
       <w:r>
         <w:br/>
@@ -763,7 +763,7 @@
         <w:rPr>
           <w:rStyle w:val="VerbatimChar"/>
         </w:rPr>
-        <w:t xml:space="preserve">#&gt;  pandoc   2.14.0.3 @ /Applications/RStudio.app/Contents/MacOS/pandoc/ (via rmarkdown)</w:t>
+        <w:t xml:space="preserve">#&gt;  pandoc   2.11.4 @ /Applications/RStudio.app/Contents/MacOS/pandoc/ (via rmarkdown)</w:t>
       </w:r>
       <w:r>
         <w:br/>
@@ -799,709 +799,700 @@
         <w:rPr>
           <w:rStyle w:val="VerbatimChar"/>
         </w:rPr>
-        <w:t xml:space="preserve">#&gt;  assertthat     0.2.1      2019-03-21 [1] CRAN (R 4.1.0)</w:t>
-      </w:r>
-      <w:r>
-        <w:br/>
-      </w:r>
-      <w:r>
-        <w:rPr>
-          <w:rStyle w:val="VerbatimChar"/>
-        </w:rPr>
-        <w:t xml:space="preserve">#&gt;  backports      1.4.0      2021-11-23 [1] CRAN (R 4.1.0)</w:t>
-      </w:r>
-      <w:r>
-        <w:br/>
-      </w:r>
-      <w:r>
-        <w:rPr>
-          <w:rStyle w:val="VerbatimChar"/>
-        </w:rPr>
-        <w:t xml:space="preserve">#&gt;  bookdown       0.24       2021-09-02 [1] CRAN (R 4.1.0)</w:t>
-      </w:r>
-      <w:r>
-        <w:br/>
-      </w:r>
-      <w:r>
-        <w:rPr>
-          <w:rStyle w:val="VerbatimChar"/>
-        </w:rPr>
-        <w:t xml:space="preserve">#&gt;  broom          0.7.10     2021-10-31 [1] CRAN (R 4.1.0)</w:t>
-      </w:r>
-      <w:r>
-        <w:br/>
-      </w:r>
-      <w:r>
-        <w:rPr>
-          <w:rStyle w:val="VerbatimChar"/>
-        </w:rPr>
-        <w:t xml:space="preserve">#&gt;  cachem         1.0.6      2021-08-19 [1] CRAN (R 4.1.0)</w:t>
-      </w:r>
-      <w:r>
-        <w:br/>
-      </w:r>
-      <w:r>
-        <w:rPr>
-          <w:rStyle w:val="VerbatimChar"/>
-        </w:rPr>
-        <w:t xml:space="preserve">#&gt;  callr          3.7.0      2021-04-20 [1] CRAN (R 4.1.0)</w:t>
-      </w:r>
-      <w:r>
-        <w:br/>
-      </w:r>
-      <w:r>
-        <w:rPr>
-          <w:rStyle w:val="VerbatimChar"/>
-        </w:rPr>
-        <w:t xml:space="preserve">#&gt;  cellranger     1.1.0      2016-07-27 [1] CRAN (R 4.1.0)</w:t>
-      </w:r>
-      <w:r>
-        <w:br/>
-      </w:r>
-      <w:r>
-        <w:rPr>
-          <w:rStyle w:val="VerbatimChar"/>
-        </w:rPr>
-        <w:t xml:space="preserve">#&gt;  cli            3.1.0      2021-10-27 [1] CRAN (R 4.1.0)</w:t>
-      </w:r>
-      <w:r>
-        <w:br/>
-      </w:r>
-      <w:r>
-        <w:rPr>
-          <w:rStyle w:val="VerbatimChar"/>
-        </w:rPr>
-        <w:t xml:space="preserve">#&gt;  colorspace     2.0-2      2021-06-24 [1] CRAN (R 4.1.0)</w:t>
-      </w:r>
-      <w:r>
-        <w:br/>
-      </w:r>
-      <w:r>
-        <w:rPr>
-          <w:rStyle w:val="VerbatimChar"/>
-        </w:rPr>
-        <w:t xml:space="preserve">#&gt;  crayon         1.4.2      2021-10-29 [1] CRAN (R 4.1.0)</w:t>
-      </w:r>
-      <w:r>
-        <w:br/>
-      </w:r>
-      <w:r>
-        <w:rPr>
-          <w:rStyle w:val="VerbatimChar"/>
-        </w:rPr>
-        <w:t xml:space="preserve">#&gt;  DBI            1.1.1      2021-01-15 [1] CRAN (R 4.1.0)</w:t>
-      </w:r>
-      <w:r>
-        <w:br/>
-      </w:r>
-      <w:r>
-        <w:rPr>
-          <w:rStyle w:val="VerbatimChar"/>
-        </w:rPr>
-        <w:t xml:space="preserve">#&gt;  dbplyr         2.1.1      2021-04-06 [1] CRAN (R 4.1.0)</w:t>
-      </w:r>
-      <w:r>
-        <w:br/>
-      </w:r>
-      <w:r>
-        <w:rPr>
-          <w:rStyle w:val="VerbatimChar"/>
-        </w:rPr>
-        <w:t xml:space="preserve">#&gt;  desc           1.4.0      2021-09-28 [1] CRAN (R 4.1.0)</w:t>
-      </w:r>
-      <w:r>
-        <w:br/>
-      </w:r>
-      <w:r>
-        <w:rPr>
-          <w:rStyle w:val="VerbatimChar"/>
-        </w:rPr>
-        <w:t xml:space="preserve">#&gt;  devtools       2.4.2      2021-06-07 [1] CRAN (R 4.1.0)</w:t>
-      </w:r>
-      <w:r>
-        <w:br/>
-      </w:r>
-      <w:r>
-        <w:rPr>
-          <w:rStyle w:val="VerbatimChar"/>
-        </w:rPr>
-        <w:t xml:space="preserve">#&gt;  digest         0.6.28     2021-09-23 [1] CRAN (R 4.1.0)</w:t>
-      </w:r>
-      <w:r>
-        <w:br/>
-      </w:r>
-      <w:r>
-        <w:rPr>
-          <w:rStyle w:val="VerbatimChar"/>
-        </w:rPr>
-        <w:t xml:space="preserve">#&gt;  dplyr        * 1.0.7      2021-06-18 [1] CRAN (R 4.1.0)</w:t>
-      </w:r>
-      <w:r>
-        <w:br/>
-      </w:r>
-      <w:r>
-        <w:rPr>
-          <w:rStyle w:val="VerbatimChar"/>
-        </w:rPr>
-        <w:t xml:space="preserve">#&gt;  ellipsis       0.3.2      2021-04-29 [1] CRAN (R 4.1.0)</w:t>
-      </w:r>
-      <w:r>
-        <w:br/>
-      </w:r>
-      <w:r>
-        <w:rPr>
-          <w:rStyle w:val="VerbatimChar"/>
-        </w:rPr>
-        <w:t xml:space="preserve">#&gt;  evaluate       0.14       2019-05-28 [1] CRAN (R 4.1.0)</w:t>
-      </w:r>
-      <w:r>
-        <w:br/>
-      </w:r>
-      <w:r>
-        <w:rPr>
-          <w:rStyle w:val="VerbatimChar"/>
-        </w:rPr>
-        <w:t xml:space="preserve">#&gt;  fansi          0.5.0      2021-05-25 [1] CRAN (R 4.1.0)</w:t>
-      </w:r>
-      <w:r>
-        <w:br/>
-      </w:r>
-      <w:r>
-        <w:rPr>
-          <w:rStyle w:val="VerbatimChar"/>
-        </w:rPr>
-        <w:t xml:space="preserve">#&gt;  farver         2.1.0      2021-02-28 [1] CRAN (R 4.1.0)</w:t>
-      </w:r>
-      <w:r>
-        <w:br/>
-      </w:r>
-      <w:r>
-        <w:rPr>
-          <w:rStyle w:val="VerbatimChar"/>
-        </w:rPr>
-        <w:t xml:space="preserve">#&gt;  fastmap        1.1.0      2021-01-25 [1] CRAN (R 4.1.0)</w:t>
-      </w:r>
-      <w:r>
-        <w:br/>
-      </w:r>
-      <w:r>
-        <w:rPr>
-          <w:rStyle w:val="VerbatimChar"/>
-        </w:rPr>
-        <w:t xml:space="preserve">#&gt;  forcats      * 0.5.1      2021-01-27 [1] CRAN (R 4.1.0)</w:t>
-      </w:r>
-      <w:r>
-        <w:br/>
-      </w:r>
-      <w:r>
-        <w:rPr>
-          <w:rStyle w:val="VerbatimChar"/>
-        </w:rPr>
-        <w:t xml:space="preserve">#&gt;  fs             1.5.0      2020-07-31 [1] CRAN (R 4.1.0)</w:t>
-      </w:r>
-      <w:r>
-        <w:br/>
-      </w:r>
-      <w:r>
-        <w:rPr>
-          <w:rStyle w:val="VerbatimChar"/>
-        </w:rPr>
-        <w:t xml:space="preserve">#&gt;  generics       0.1.1      2021-10-25 [1] CRAN (R 4.1.0)</w:t>
-      </w:r>
-      <w:r>
-        <w:br/>
-      </w:r>
-      <w:r>
-        <w:rPr>
-          <w:rStyle w:val="VerbatimChar"/>
-        </w:rPr>
-        <w:t xml:space="preserve">#&gt;  ggplot2      * 3.3.5      2021-06-25 [1] CRAN (R 4.1.0)</w:t>
-      </w:r>
-      <w:r>
-        <w:br/>
-      </w:r>
-      <w:r>
-        <w:rPr>
-          <w:rStyle w:val="VerbatimChar"/>
-        </w:rPr>
-        <w:t xml:space="preserve">#&gt;  glue           1.5.0      2021-11-07 [1] CRAN (R 4.1.0)</w:t>
-      </w:r>
-      <w:r>
-        <w:br/>
-      </w:r>
-      <w:r>
-        <w:rPr>
-          <w:rStyle w:val="VerbatimChar"/>
-        </w:rPr>
-        <w:t xml:space="preserve">#&gt;  gtable         0.3.0      2019-03-25 [1] CRAN (R 4.1.0)</w:t>
-      </w:r>
-      <w:r>
-        <w:br/>
-      </w:r>
-      <w:r>
-        <w:rPr>
-          <w:rStyle w:val="VerbatimChar"/>
-        </w:rPr>
-        <w:t xml:space="preserve">#&gt;  haven          2.4.3      2021-08-04 [1] CRAN (R 4.1.0)</w:t>
-      </w:r>
-      <w:r>
-        <w:br/>
-      </w:r>
-      <w:r>
-        <w:rPr>
-          <w:rStyle w:val="VerbatimChar"/>
-        </w:rPr>
-        <w:t xml:space="preserve">#&gt;  here           1.0.1      2020-12-13 [1] CRAN (R 4.1.0)</w:t>
-      </w:r>
-      <w:r>
-        <w:br/>
-      </w:r>
-      <w:r>
-        <w:rPr>
-          <w:rStyle w:val="VerbatimChar"/>
-        </w:rPr>
-        <w:t xml:space="preserve">#&gt;  highr          0.9        2021-04-16 [1] CRAN (R 4.1.0)</w:t>
-      </w:r>
-      <w:r>
-        <w:br/>
-      </w:r>
-      <w:r>
-        <w:rPr>
-          <w:rStyle w:val="VerbatimChar"/>
-        </w:rPr>
-        <w:t xml:space="preserve">#&gt;  hms            1.1.1      2021-09-26 [1] CRAN (R 4.1.0)</w:t>
-      </w:r>
-      <w:r>
-        <w:br/>
-      </w:r>
-      <w:r>
-        <w:rPr>
-          <w:rStyle w:val="VerbatimChar"/>
-        </w:rPr>
-        <w:t xml:space="preserve">#&gt;  htmltools      0.5.2      2021-08-25 [1] CRAN (R 4.1.0)</w:t>
-      </w:r>
-      <w:r>
-        <w:br/>
-      </w:r>
-      <w:r>
-        <w:rPr>
-          <w:rStyle w:val="VerbatimChar"/>
-        </w:rPr>
-        <w:t xml:space="preserve">#&gt;  httr           1.4.2      2020-07-20 [1] CRAN (R 4.1.0)</w:t>
-      </w:r>
-      <w:r>
-        <w:br/>
-      </w:r>
-      <w:r>
-        <w:rPr>
-          <w:rStyle w:val="VerbatimChar"/>
-        </w:rPr>
-        <w:t xml:space="preserve">#&gt;  jsonlite       1.7.2      2020-12-09 [1] CRAN (R 4.1.0)</w:t>
-      </w:r>
-      <w:r>
-        <w:br/>
-      </w:r>
-      <w:r>
-        <w:rPr>
-          <w:rStyle w:val="VerbatimChar"/>
-        </w:rPr>
-        <w:t xml:space="preserve">#&gt;  knitr          1.36       2021-09-29 [1] CRAN (R 4.1.0)</w:t>
-      </w:r>
-      <w:r>
-        <w:br/>
-      </w:r>
-      <w:r>
-        <w:rPr>
-          <w:rStyle w:val="VerbatimChar"/>
-        </w:rPr>
-        <w:t xml:space="preserve">#&gt;  Kolokotrones * 0.0.0.9000 2021-12-08 [1] local</w:t>
-      </w:r>
-      <w:r>
-        <w:br/>
-      </w:r>
-      <w:r>
-        <w:rPr>
-          <w:rStyle w:val="VerbatimChar"/>
-        </w:rPr>
-        <w:t xml:space="preserve">#&gt;  labeling       0.4.2      2020-10-20 [1] CRAN (R 4.1.0)</w:t>
-      </w:r>
-      <w:r>
-        <w:br/>
-      </w:r>
-      <w:r>
-        <w:rPr>
-          <w:rStyle w:val="VerbatimChar"/>
-        </w:rPr>
-        <w:t xml:space="preserve">#&gt;  lifecycle      1.0.1      2021-09-24 [1] CRAN (R 4.1.0)</w:t>
-      </w:r>
-      <w:r>
-        <w:br/>
-      </w:r>
-      <w:r>
-        <w:rPr>
-          <w:rStyle w:val="VerbatimChar"/>
-        </w:rPr>
-        <w:t xml:space="preserve">#&gt;  lubridate      1.8.0      2021-10-07 [1] CRAN (R 4.1.0)</w:t>
-      </w:r>
-      <w:r>
-        <w:br/>
-      </w:r>
-      <w:r>
-        <w:rPr>
-          <w:rStyle w:val="VerbatimChar"/>
-        </w:rPr>
-        <w:t xml:space="preserve">#&gt;  magrittr       2.0.1      2020-11-17 [1] CRAN (R 4.1.0)</w:t>
-      </w:r>
-      <w:r>
-        <w:br/>
-      </w:r>
-      <w:r>
-        <w:rPr>
-          <w:rStyle w:val="VerbatimChar"/>
-        </w:rPr>
-        <w:t xml:space="preserve">#&gt;  memoise        2.0.1      2021-11-26 [1] CRAN (R 4.1.0)</w:t>
-      </w:r>
-      <w:r>
-        <w:br/>
-      </w:r>
-      <w:r>
-        <w:rPr>
-          <w:rStyle w:val="VerbatimChar"/>
-        </w:rPr>
-        <w:t xml:space="preserve">#&gt;  modelr         0.1.8      2020-05-19 [1] CRAN (R 4.1.0)</w:t>
-      </w:r>
-      <w:r>
-        <w:br/>
-      </w:r>
-      <w:r>
-        <w:rPr>
-          <w:rStyle w:val="VerbatimChar"/>
-        </w:rPr>
-        <w:t xml:space="preserve">#&gt;  munsell        0.5.0      2018-06-12 [1] CRAN (R 4.1.0)</w:t>
-      </w:r>
-      <w:r>
-        <w:br/>
-      </w:r>
-      <w:r>
-        <w:rPr>
-          <w:rStyle w:val="VerbatimChar"/>
-        </w:rPr>
-        <w:t xml:space="preserve">#&gt;  pillar         1.6.4      2021-10-18 [1] CRAN (R 4.1.0)</w:t>
-      </w:r>
-      <w:r>
-        <w:br/>
-      </w:r>
-      <w:r>
-        <w:rPr>
-          <w:rStyle w:val="VerbatimChar"/>
-        </w:rPr>
-        <w:t xml:space="preserve">#&gt;  pkgbuild       1.2.0      2020-12-15 [1] CRAN (R 4.1.0)</w:t>
-      </w:r>
-      <w:r>
-        <w:br/>
-      </w:r>
-      <w:r>
-        <w:rPr>
-          <w:rStyle w:val="VerbatimChar"/>
-        </w:rPr>
-        <w:t xml:space="preserve">#&gt;  pkgconfig      2.0.3      2019-09-22 [1] CRAN (R 4.1.0)</w:t>
-      </w:r>
-      <w:r>
-        <w:br/>
-      </w:r>
-      <w:r>
-        <w:rPr>
-          <w:rStyle w:val="VerbatimChar"/>
-        </w:rPr>
-        <w:t xml:space="preserve">#&gt;  pkgload        1.2.3      2021-10-13 [1] CRAN (R 4.1.0)</w:t>
-      </w:r>
-      <w:r>
-        <w:br/>
-      </w:r>
-      <w:r>
-        <w:rPr>
-          <w:rStyle w:val="VerbatimChar"/>
-        </w:rPr>
-        <w:t xml:space="preserve">#&gt;  prettyunits    1.1.1      2020-01-24 [1] CRAN (R 4.1.0)</w:t>
-      </w:r>
-      <w:r>
-        <w:br/>
-      </w:r>
-      <w:r>
-        <w:rPr>
-          <w:rStyle w:val="VerbatimChar"/>
-        </w:rPr>
-        <w:t xml:space="preserve">#&gt;  processx       3.5.2      2021-04-30 [1] CRAN (R 4.1.0)</w:t>
-      </w:r>
-      <w:r>
-        <w:br/>
-      </w:r>
-      <w:r>
-        <w:rPr>
-          <w:rStyle w:val="VerbatimChar"/>
-        </w:rPr>
-        <w:t xml:space="preserve">#&gt;  ps             1.6.0      2021-02-28 [1] CRAN (R 4.1.0)</w:t>
-      </w:r>
-      <w:r>
-        <w:br/>
-      </w:r>
-      <w:r>
-        <w:rPr>
-          <w:rStyle w:val="VerbatimChar"/>
-        </w:rPr>
-        <w:t xml:space="preserve">#&gt;  purrr        * 0.3.4      2020-04-17 [1] CRAN (R 4.1.0)</w:t>
-      </w:r>
-      <w:r>
-        <w:br/>
-      </w:r>
-      <w:r>
-        <w:rPr>
-          <w:rStyle w:val="VerbatimChar"/>
-        </w:rPr>
-        <w:t xml:space="preserve">#&gt;  R6             2.5.1      2021-08-19 [1] CRAN (R 4.1.0)</w:t>
-      </w:r>
-      <w:r>
-        <w:br/>
-      </w:r>
-      <w:r>
-        <w:rPr>
-          <w:rStyle w:val="VerbatimChar"/>
-        </w:rPr>
-        <w:t xml:space="preserve">#&gt;  Rcpp           1.0.7      2021-07-07 [1] CRAN (R 4.1.0)</w:t>
-      </w:r>
-      <w:r>
-        <w:br/>
-      </w:r>
-      <w:r>
-        <w:rPr>
-          <w:rStyle w:val="VerbatimChar"/>
-        </w:rPr>
-        <w:t xml:space="preserve">#&gt;  readr        * 2.1.0      2021-11-11 [1] CRAN (R 4.1.0)</w:t>
-      </w:r>
-      <w:r>
-        <w:br/>
-      </w:r>
-      <w:r>
-        <w:rPr>
-          <w:rStyle w:val="VerbatimChar"/>
-        </w:rPr>
-        <w:t xml:space="preserve">#&gt;  readxl       * 1.3.1      2019-03-13 [1] CRAN (R 4.1.0)</w:t>
-      </w:r>
-      <w:r>
-        <w:br/>
-      </w:r>
-      <w:r>
-        <w:rPr>
-          <w:rStyle w:val="VerbatimChar"/>
-        </w:rPr>
-        <w:t xml:space="preserve">#&gt;  remotes        2.4.1      2021-09-29 [1] CRAN (R 4.1.0)</w:t>
-      </w:r>
-      <w:r>
-        <w:br/>
-      </w:r>
-      <w:r>
-        <w:rPr>
-          <w:rStyle w:val="VerbatimChar"/>
-        </w:rPr>
-        <w:t xml:space="preserve">#&gt;  reprex         2.0.1      2021-08-05 [1] CRAN (R 4.1.0)</w:t>
-      </w:r>
-      <w:r>
-        <w:br/>
-      </w:r>
-      <w:r>
-        <w:rPr>
-          <w:rStyle w:val="VerbatimChar"/>
-        </w:rPr>
-        <w:t xml:space="preserve">#&gt;  rlang          0.4.12     2021-10-18 [1] CRAN (R 4.1.0)</w:t>
-      </w:r>
-      <w:r>
-        <w:br/>
-      </w:r>
-      <w:r>
-        <w:rPr>
-          <w:rStyle w:val="VerbatimChar"/>
-        </w:rPr>
-        <w:t xml:space="preserve">#&gt;  rmarkdown      2.11       2021-09-14 [1] CRAN (R 4.1.0)</w:t>
-      </w:r>
-      <w:r>
-        <w:br/>
-      </w:r>
-      <w:r>
-        <w:rPr>
-          <w:rStyle w:val="VerbatimChar"/>
-        </w:rPr>
-        <w:t xml:space="preserve">#&gt;  rprojroot      2.0.2      2020-11-15 [1] CRAN (R 4.1.0)</w:t>
-      </w:r>
-      <w:r>
-        <w:br/>
-      </w:r>
-      <w:r>
-        <w:rPr>
-          <w:rStyle w:val="VerbatimChar"/>
-        </w:rPr>
-        <w:t xml:space="preserve">#&gt;  rstudioapi     0.13       2020-11-12 [1] CRAN (R 4.1.0)</w:t>
-      </w:r>
-      <w:r>
-        <w:br/>
-      </w:r>
-      <w:r>
-        <w:rPr>
-          <w:rStyle w:val="VerbatimChar"/>
-        </w:rPr>
-        <w:t xml:space="preserve">#&gt;  rvest          1.0.2      2021-10-16 [1] CRAN (R 4.1.0)</w:t>
-      </w:r>
-      <w:r>
-        <w:br/>
-      </w:r>
-      <w:r>
-        <w:rPr>
-          <w:rStyle w:val="VerbatimChar"/>
-        </w:rPr>
-        <w:t xml:space="preserve">#&gt;  scales         1.1.1      2020-05-11 [1] CRAN (R 4.1.0)</w:t>
-      </w:r>
-      <w:r>
-        <w:br/>
-      </w:r>
-      <w:r>
-        <w:rPr>
-          <w:rStyle w:val="VerbatimChar"/>
-        </w:rPr>
-        <w:t xml:space="preserve">#&gt;  sessioninfo    1.2.1      2021-11-02 [1] CRAN (R 4.1.0)</w:t>
-      </w:r>
-      <w:r>
-        <w:br/>
-      </w:r>
-      <w:r>
-        <w:rPr>
-          <w:rStyle w:val="VerbatimChar"/>
-        </w:rPr>
-        <w:t xml:space="preserve">#&gt;  stringi        1.7.6      2021-11-29 [1] CRAN (R 4.1.0)</w:t>
-      </w:r>
-      <w:r>
-        <w:br/>
-      </w:r>
-      <w:r>
-        <w:rPr>
-          <w:rStyle w:val="VerbatimChar"/>
-        </w:rPr>
-        <w:t xml:space="preserve">#&gt;  stringr      * 1.4.0      2019-02-10 [1] CRAN (R 4.1.0)</w:t>
-      </w:r>
-      <w:r>
-        <w:br/>
-      </w:r>
-      <w:r>
-        <w:rPr>
-          <w:rStyle w:val="VerbatimChar"/>
-        </w:rPr>
-        <w:t xml:space="preserve">#&gt;  testthat       3.1.0      2021-10-04 [1] CRAN (R 4.1.0)</w:t>
-      </w:r>
-      <w:r>
-        <w:br/>
-      </w:r>
-      <w:r>
-        <w:rPr>
-          <w:rStyle w:val="VerbatimChar"/>
-        </w:rPr>
-        <w:t xml:space="preserve">#&gt;  tibble       * 3.1.6      2021-11-07 [1] CRAN (R 4.1.0)</w:t>
-      </w:r>
-      <w:r>
-        <w:br/>
-      </w:r>
-      <w:r>
-        <w:rPr>
-          <w:rStyle w:val="VerbatimChar"/>
-        </w:rPr>
-        <w:t xml:space="preserve">#&gt;  tidyr        * 1.1.4      2021-09-27 [1] CRAN (R 4.1.0)</w:t>
-      </w:r>
-      <w:r>
-        <w:br/>
-      </w:r>
-      <w:r>
-        <w:rPr>
-          <w:rStyle w:val="VerbatimChar"/>
-        </w:rPr>
-        <w:t xml:space="preserve">#&gt;  tidyselect     1.1.1      2021-04-30 [1] CRAN (R 4.1.0)</w:t>
-      </w:r>
-      <w:r>
-        <w:br/>
-      </w:r>
-      <w:r>
-        <w:rPr>
-          <w:rStyle w:val="VerbatimChar"/>
-        </w:rPr>
-        <w:t xml:space="preserve">#&gt;  tidyverse    * 1.3.1      2021-04-15 [1] CRAN (R 4.1.0)</w:t>
-      </w:r>
-      <w:r>
-        <w:br/>
-      </w:r>
-      <w:r>
-        <w:rPr>
-          <w:rStyle w:val="VerbatimChar"/>
-        </w:rPr>
-        <w:t xml:space="preserve">#&gt;  tzdb           0.2.0      2021-10-27 [1] CRAN (R 4.1.0)</w:t>
-      </w:r>
-      <w:r>
-        <w:br/>
-      </w:r>
-      <w:r>
-        <w:rPr>
-          <w:rStyle w:val="VerbatimChar"/>
-        </w:rPr>
-        <w:t xml:space="preserve">#&gt;  usethis        2.1.3      2021-10-27 [1] CRAN (R 4.1.0)</w:t>
-      </w:r>
-      <w:r>
-        <w:br/>
-      </w:r>
-      <w:r>
-        <w:rPr>
-          <w:rStyle w:val="VerbatimChar"/>
-        </w:rPr>
-        <w:t xml:space="preserve">#&gt;  utf8           1.2.2      2021-07-24 [1] CRAN (R 4.1.0)</w:t>
-      </w:r>
-      <w:r>
-        <w:br/>
-      </w:r>
-      <w:r>
-        <w:rPr>
-          <w:rStyle w:val="VerbatimChar"/>
-        </w:rPr>
-        <w:t xml:space="preserve">#&gt;  vctrs          0.3.8      2021-04-29 [1] CRAN (R 4.1.0)</w:t>
-      </w:r>
-      <w:r>
-        <w:br/>
-      </w:r>
-      <w:r>
-        <w:rPr>
-          <w:rStyle w:val="VerbatimChar"/>
-        </w:rPr>
-        <w:t xml:space="preserve">#&gt;  withr          2.4.2      2021-04-18 [1] CRAN (R 4.1.0)</w:t>
-      </w:r>
-      <w:r>
-        <w:br/>
-      </w:r>
-      <w:r>
-        <w:rPr>
-          <w:rStyle w:val="VerbatimChar"/>
-        </w:rPr>
-        <w:t xml:space="preserve">#&gt;  xfun           0.28       2021-11-04 [1] CRAN (R 4.1.0)</w:t>
-      </w:r>
-      <w:r>
-        <w:br/>
-      </w:r>
-      <w:r>
-        <w:rPr>
-          <w:rStyle w:val="VerbatimChar"/>
-        </w:rPr>
-        <w:t xml:space="preserve">#&gt;  xml2           1.3.2      2020-04-23 [1] CRAN (R 4.1.0)</w:t>
-      </w:r>
-      <w:r>
-        <w:br/>
-      </w:r>
-      <w:r>
-        <w:rPr>
-          <w:rStyle w:val="VerbatimChar"/>
-        </w:rPr>
-        <w:t xml:space="preserve">#&gt;  yaml           2.2.1      2020-02-01 [1] CRAN (R 4.1.0)</w:t>
+        <w:t xml:space="preserve">#&gt;  assertthat     0.2.1      2019-03-21 [1] CRAN (R 4.0.2)</w:t>
+      </w:r>
+      <w:r>
+        <w:br/>
+      </w:r>
+      <w:r>
+        <w:rPr>
+          <w:rStyle w:val="VerbatimChar"/>
+        </w:rPr>
+        <w:t xml:space="preserve">#&gt;  backports      1.2.1      2020-12-09 [1] CRAN (R 4.0.2)</w:t>
+      </w:r>
+      <w:r>
+        <w:br/>
+      </w:r>
+      <w:r>
+        <w:rPr>
+          <w:rStyle w:val="VerbatimChar"/>
+        </w:rPr>
+        <w:t xml:space="preserve">#&gt;  bookdown       0.24       2021-09-02 [1] CRAN (R 4.0.2)</w:t>
+      </w:r>
+      <w:r>
+        <w:br/>
+      </w:r>
+      <w:r>
+        <w:rPr>
+          <w:rStyle w:val="VerbatimChar"/>
+        </w:rPr>
+        <w:t xml:space="preserve">#&gt;  broom          0.7.6      2021-04-05 [1] CRAN (R 4.0.2)</w:t>
+      </w:r>
+      <w:r>
+        <w:br/>
+      </w:r>
+      <w:r>
+        <w:rPr>
+          <w:rStyle w:val="VerbatimChar"/>
+        </w:rPr>
+        <w:t xml:space="preserve">#&gt;  cachem         1.0.6      2021-08-19 [1] CRAN (R 4.0.2)</w:t>
+      </w:r>
+      <w:r>
+        <w:br/>
+      </w:r>
+      <w:r>
+        <w:rPr>
+          <w:rStyle w:val="VerbatimChar"/>
+        </w:rPr>
+        <w:t xml:space="preserve">#&gt;  callr          3.7.0      2021-04-20 [1] CRAN (R 4.0.2)</w:t>
+      </w:r>
+      <w:r>
+        <w:br/>
+      </w:r>
+      <w:r>
+        <w:rPr>
+          <w:rStyle w:val="VerbatimChar"/>
+        </w:rPr>
+        <w:t xml:space="preserve">#&gt;  cellranger     1.1.0      2016-07-27 [1] CRAN (R 4.0.2)</w:t>
+      </w:r>
+      <w:r>
+        <w:br/>
+      </w:r>
+      <w:r>
+        <w:rPr>
+          <w:rStyle w:val="VerbatimChar"/>
+        </w:rPr>
+        <w:t xml:space="preserve">#&gt;  cli            3.1.0      2021-10-27 [1] CRAN (R 4.0.2)</w:t>
+      </w:r>
+      <w:r>
+        <w:br/>
+      </w:r>
+      <w:r>
+        <w:rPr>
+          <w:rStyle w:val="VerbatimChar"/>
+        </w:rPr>
+        <w:t xml:space="preserve">#&gt;  colorspace     2.0-1      2021-05-04 [1] CRAN (R 4.0.2)</w:t>
+      </w:r>
+      <w:r>
+        <w:br/>
+      </w:r>
+      <w:r>
+        <w:rPr>
+          <w:rStyle w:val="VerbatimChar"/>
+        </w:rPr>
+        <w:t xml:space="preserve">#&gt;  crayon         1.4.2      2021-10-29 [1] CRAN (R 4.0.2)</w:t>
+      </w:r>
+      <w:r>
+        <w:br/>
+      </w:r>
+      <w:r>
+        <w:rPr>
+          <w:rStyle w:val="VerbatimChar"/>
+        </w:rPr>
+        <w:t xml:space="preserve">#&gt;  DBI            1.1.1      2021-01-15 [1] CRAN (R 4.0.2)</w:t>
+      </w:r>
+      <w:r>
+        <w:br/>
+      </w:r>
+      <w:r>
+        <w:rPr>
+          <w:rStyle w:val="VerbatimChar"/>
+        </w:rPr>
+        <w:t xml:space="preserve">#&gt;  dbplyr         2.1.1      2021-04-06 [1] CRAN (R 4.0.2)</w:t>
+      </w:r>
+      <w:r>
+        <w:br/>
+      </w:r>
+      <w:r>
+        <w:rPr>
+          <w:rStyle w:val="VerbatimChar"/>
+        </w:rPr>
+        <w:t xml:space="preserve">#&gt;  desc           1.4.0      2021-09-28 [1] CRAN (R 4.0.2)</w:t>
+      </w:r>
+      <w:r>
+        <w:br/>
+      </w:r>
+      <w:r>
+        <w:rPr>
+          <w:rStyle w:val="VerbatimChar"/>
+        </w:rPr>
+        <w:t xml:space="preserve">#&gt;  devtools       2.4.2      2021-06-07 [1] CRAN (R 4.0.2)</w:t>
+      </w:r>
+      <w:r>
+        <w:br/>
+      </w:r>
+      <w:r>
+        <w:rPr>
+          <w:rStyle w:val="VerbatimChar"/>
+        </w:rPr>
+        <w:t xml:space="preserve">#&gt;  digest         0.6.28     2021-09-23 [1] CRAN (R 4.0.2)</w:t>
+      </w:r>
+      <w:r>
+        <w:br/>
+      </w:r>
+      <w:r>
+        <w:rPr>
+          <w:rStyle w:val="VerbatimChar"/>
+        </w:rPr>
+        <w:t xml:space="preserve">#&gt;  dplyr        * 1.0.7      2021-06-18 [1] CRAN (R 4.0.2)</w:t>
+      </w:r>
+      <w:r>
+        <w:br/>
+      </w:r>
+      <w:r>
+        <w:rPr>
+          <w:rStyle w:val="VerbatimChar"/>
+        </w:rPr>
+        <w:t xml:space="preserve">#&gt;  ellipsis       0.3.2      2021-04-29 [1] CRAN (R 4.0.2)</w:t>
+      </w:r>
+      <w:r>
+        <w:br/>
+      </w:r>
+      <w:r>
+        <w:rPr>
+          <w:rStyle w:val="VerbatimChar"/>
+        </w:rPr>
+        <w:t xml:space="preserve">#&gt;  evaluate       0.14       2019-05-28 [1] CRAN (R 4.0.1)</w:t>
+      </w:r>
+      <w:r>
+        <w:br/>
+      </w:r>
+      <w:r>
+        <w:rPr>
+          <w:rStyle w:val="VerbatimChar"/>
+        </w:rPr>
+        <w:t xml:space="preserve">#&gt;  fansi          0.5.0      2021-05-25 [1] CRAN (R 4.0.2)</w:t>
+      </w:r>
+      <w:r>
+        <w:br/>
+      </w:r>
+      <w:r>
+        <w:rPr>
+          <w:rStyle w:val="VerbatimChar"/>
+        </w:rPr>
+        <w:t xml:space="preserve">#&gt;  farver         2.1.0      2021-02-28 [1] CRAN (R 4.0.2)</w:t>
+      </w:r>
+      <w:r>
+        <w:br/>
+      </w:r>
+      <w:r>
+        <w:rPr>
+          <w:rStyle w:val="VerbatimChar"/>
+        </w:rPr>
+        <w:t xml:space="preserve">#&gt;  fastmap        1.1.0      2021-01-25 [1] CRAN (R 4.0.2)</w:t>
+      </w:r>
+      <w:r>
+        <w:br/>
+      </w:r>
+      <w:r>
+        <w:rPr>
+          <w:rStyle w:val="VerbatimChar"/>
+        </w:rPr>
+        <w:t xml:space="preserve">#&gt;  forcats      * 0.5.1      2021-01-27 [1] CRAN (R 4.0.2)</w:t>
+      </w:r>
+      <w:r>
+        <w:br/>
+      </w:r>
+      <w:r>
+        <w:rPr>
+          <w:rStyle w:val="VerbatimChar"/>
+        </w:rPr>
+        <w:t xml:space="preserve">#&gt;  fs             1.5.0      2020-07-31 [1] CRAN (R 4.0.2)</w:t>
+      </w:r>
+      <w:r>
+        <w:br/>
+      </w:r>
+      <w:r>
+        <w:rPr>
+          <w:rStyle w:val="VerbatimChar"/>
+        </w:rPr>
+        <w:t xml:space="preserve">#&gt;  generics       0.1.0      2020-10-31 [1] CRAN (R 4.0.2)</w:t>
+      </w:r>
+      <w:r>
+        <w:br/>
+      </w:r>
+      <w:r>
+        <w:rPr>
+          <w:rStyle w:val="VerbatimChar"/>
+        </w:rPr>
+        <w:t xml:space="preserve">#&gt;  ggplot2      * 3.3.5      2021-06-25 [1] CRAN (R 4.0.2)</w:t>
+      </w:r>
+      <w:r>
+        <w:br/>
+      </w:r>
+      <w:r>
+        <w:rPr>
+          <w:rStyle w:val="VerbatimChar"/>
+        </w:rPr>
+        <w:t xml:space="preserve">#&gt;  glue           1.5.0      2021-11-07 [1] CRAN (R 4.0.2)</w:t>
+      </w:r>
+      <w:r>
+        <w:br/>
+      </w:r>
+      <w:r>
+        <w:rPr>
+          <w:rStyle w:val="VerbatimChar"/>
+        </w:rPr>
+        <w:t xml:space="preserve">#&gt;  gtable         0.3.0      2019-03-25 [1] CRAN (R 4.0.2)</w:t>
+      </w:r>
+      <w:r>
+        <w:br/>
+      </w:r>
+      <w:r>
+        <w:rPr>
+          <w:rStyle w:val="VerbatimChar"/>
+        </w:rPr>
+        <w:t xml:space="preserve">#&gt;  haven          2.4.1      2021-04-23 [1] CRAN (R 4.0.2)</w:t>
+      </w:r>
+      <w:r>
+        <w:br/>
+      </w:r>
+      <w:r>
+        <w:rPr>
+          <w:rStyle w:val="VerbatimChar"/>
+        </w:rPr>
+        <w:t xml:space="preserve">#&gt;  here           1.0.1      2020-12-13 [1] CRAN (R 4.0.2)</w:t>
+      </w:r>
+      <w:r>
+        <w:br/>
+      </w:r>
+      <w:r>
+        <w:rPr>
+          <w:rStyle w:val="VerbatimChar"/>
+        </w:rPr>
+        <w:t xml:space="preserve">#&gt;  highr          0.9        2021-04-16 [1] CRAN (R 4.0.2)</w:t>
+      </w:r>
+      <w:r>
+        <w:br/>
+      </w:r>
+      <w:r>
+        <w:rPr>
+          <w:rStyle w:val="VerbatimChar"/>
+        </w:rPr>
+        <w:t xml:space="preserve">#&gt;  hms            1.0.0      2021-01-13 [1] CRAN (R 4.0.2)</w:t>
+      </w:r>
+      <w:r>
+        <w:br/>
+      </w:r>
+      <w:r>
+        <w:rPr>
+          <w:rStyle w:val="VerbatimChar"/>
+        </w:rPr>
+        <w:t xml:space="preserve">#&gt;  htmltools      0.5.2      2021-08-25 [1] CRAN (R 4.0.2)</w:t>
+      </w:r>
+      <w:r>
+        <w:br/>
+      </w:r>
+      <w:r>
+        <w:rPr>
+          <w:rStyle w:val="VerbatimChar"/>
+        </w:rPr>
+        <w:t xml:space="preserve">#&gt;  httr           1.4.2      2020-07-20 [1] CRAN (R 4.0.2)</w:t>
+      </w:r>
+      <w:r>
+        <w:br/>
+      </w:r>
+      <w:r>
+        <w:rPr>
+          <w:rStyle w:val="VerbatimChar"/>
+        </w:rPr>
+        <w:t xml:space="preserve">#&gt;  jsonlite       1.7.2      2020-12-09 [1] CRAN (R 4.0.2)</w:t>
+      </w:r>
+      <w:r>
+        <w:br/>
+      </w:r>
+      <w:r>
+        <w:rPr>
+          <w:rStyle w:val="VerbatimChar"/>
+        </w:rPr>
+        <w:t xml:space="preserve">#&gt;  knitr          1.36       2021-09-29 [1] CRAN (R 4.0.2)</w:t>
+      </w:r>
+      <w:r>
+        <w:br/>
+      </w:r>
+      <w:r>
+        <w:rPr>
+          <w:rStyle w:val="VerbatimChar"/>
+        </w:rPr>
+        <w:t xml:space="preserve">#&gt;  Kolokotrones * 0.0.0.9000 2021-12-09 [1] local</w:t>
+      </w:r>
+      <w:r>
+        <w:br/>
+      </w:r>
+      <w:r>
+        <w:rPr>
+          <w:rStyle w:val="VerbatimChar"/>
+        </w:rPr>
+        <w:t xml:space="preserve">#&gt;  labeling       0.4.2      2020-10-20 [1] CRAN (R 4.0.2)</w:t>
+      </w:r>
+      <w:r>
+        <w:br/>
+      </w:r>
+      <w:r>
+        <w:rPr>
+          <w:rStyle w:val="VerbatimChar"/>
+        </w:rPr>
+        <w:t xml:space="preserve">#&gt;  lifecycle      1.0.1      2021-09-24 [1] CRAN (R 4.0.2)</w:t>
+      </w:r>
+      <w:r>
+        <w:br/>
+      </w:r>
+      <w:r>
+        <w:rPr>
+          <w:rStyle w:val="VerbatimChar"/>
+        </w:rPr>
+        <w:t xml:space="preserve">#&gt;  lubridate      1.7.10     2021-02-26 [1] CRAN (R 4.0.2)</w:t>
+      </w:r>
+      <w:r>
+        <w:br/>
+      </w:r>
+      <w:r>
+        <w:rPr>
+          <w:rStyle w:val="VerbatimChar"/>
+        </w:rPr>
+        <w:t xml:space="preserve">#&gt;  magrittr       2.0.1      2020-11-17 [1] CRAN (R 4.0.2)</w:t>
+      </w:r>
+      <w:r>
+        <w:br/>
+      </w:r>
+      <w:r>
+        <w:rPr>
+          <w:rStyle w:val="VerbatimChar"/>
+        </w:rPr>
+        <w:t xml:space="preserve">#&gt;  memoise        2.0.1      2021-11-26 [1] CRAN (R 4.0.2)</w:t>
+      </w:r>
+      <w:r>
+        <w:br/>
+      </w:r>
+      <w:r>
+        <w:rPr>
+          <w:rStyle w:val="VerbatimChar"/>
+        </w:rPr>
+        <w:t xml:space="preserve">#&gt;  modelr         0.1.8      2020-05-19 [1] CRAN (R 4.0.2)</w:t>
+      </w:r>
+      <w:r>
+        <w:br/>
+      </w:r>
+      <w:r>
+        <w:rPr>
+          <w:rStyle w:val="VerbatimChar"/>
+        </w:rPr>
+        <w:t xml:space="preserve">#&gt;  munsell        0.5.0      2018-06-12 [1] CRAN (R 4.0.2)</w:t>
+      </w:r>
+      <w:r>
+        <w:br/>
+      </w:r>
+      <w:r>
+        <w:rPr>
+          <w:rStyle w:val="VerbatimChar"/>
+        </w:rPr>
+        <w:t xml:space="preserve">#&gt;  pillar         1.6.4      2021-10-18 [1] CRAN (R 4.0.2)</w:t>
+      </w:r>
+      <w:r>
+        <w:br/>
+      </w:r>
+      <w:r>
+        <w:rPr>
+          <w:rStyle w:val="VerbatimChar"/>
+        </w:rPr>
+        <w:t xml:space="preserve">#&gt;  pkgbuild       1.2.0      2020-12-15 [1] CRAN (R 4.0.2)</w:t>
+      </w:r>
+      <w:r>
+        <w:br/>
+      </w:r>
+      <w:r>
+        <w:rPr>
+          <w:rStyle w:val="VerbatimChar"/>
+        </w:rPr>
+        <w:t xml:space="preserve">#&gt;  pkgconfig      2.0.3      2019-09-22 [1] CRAN (R 4.0.2)</w:t>
+      </w:r>
+      <w:r>
+        <w:br/>
+      </w:r>
+      <w:r>
+        <w:rPr>
+          <w:rStyle w:val="VerbatimChar"/>
+        </w:rPr>
+        <w:t xml:space="preserve">#&gt;  pkgload        1.2.3      2021-10-13 [1] CRAN (R 4.0.2)</w:t>
+      </w:r>
+      <w:r>
+        <w:br/>
+      </w:r>
+      <w:r>
+        <w:rPr>
+          <w:rStyle w:val="VerbatimChar"/>
+        </w:rPr>
+        <w:t xml:space="preserve">#&gt;  prettyunits    1.1.1      2020-01-24 [1] CRAN (R 4.0.2)</w:t>
+      </w:r>
+      <w:r>
+        <w:br/>
+      </w:r>
+      <w:r>
+        <w:rPr>
+          <w:rStyle w:val="VerbatimChar"/>
+        </w:rPr>
+        <w:t xml:space="preserve">#&gt;  processx       3.5.2      2021-04-30 [1] CRAN (R 4.0.2)</w:t>
+      </w:r>
+      <w:r>
+        <w:br/>
+      </w:r>
+      <w:r>
+        <w:rPr>
+          <w:rStyle w:val="VerbatimChar"/>
+        </w:rPr>
+        <w:t xml:space="preserve">#&gt;  ps             1.6.0      2021-02-28 [1] CRAN (R 4.0.2)</w:t>
+      </w:r>
+      <w:r>
+        <w:br/>
+      </w:r>
+      <w:r>
+        <w:rPr>
+          <w:rStyle w:val="VerbatimChar"/>
+        </w:rPr>
+        <w:t xml:space="preserve">#&gt;  purrr        * 0.3.4      2020-04-17 [1] CRAN (R 4.0.2)</w:t>
+      </w:r>
+      <w:r>
+        <w:br/>
+      </w:r>
+      <w:r>
+        <w:rPr>
+          <w:rStyle w:val="VerbatimChar"/>
+        </w:rPr>
+        <w:t xml:space="preserve">#&gt;  R6             2.5.1      2021-08-19 [1] CRAN (R 4.0.2)</w:t>
+      </w:r>
+      <w:r>
+        <w:br/>
+      </w:r>
+      <w:r>
+        <w:rPr>
+          <w:rStyle w:val="VerbatimChar"/>
+        </w:rPr>
+        <w:t xml:space="preserve">#&gt;  Rcpp           1.0.6      2021-01-15 [1] CRAN (R 4.0.2)</w:t>
+      </w:r>
+      <w:r>
+        <w:br/>
+      </w:r>
+      <w:r>
+        <w:rPr>
+          <w:rStyle w:val="VerbatimChar"/>
+        </w:rPr>
+        <w:t xml:space="preserve">#&gt;  readr        * 1.4.0      2020-10-05 [1] CRAN (R 4.0.2)</w:t>
+      </w:r>
+      <w:r>
+        <w:br/>
+      </w:r>
+      <w:r>
+        <w:rPr>
+          <w:rStyle w:val="VerbatimChar"/>
+        </w:rPr>
+        <w:t xml:space="preserve">#&gt;  readxl       * 1.3.1      2019-03-13 [1] CRAN (R 4.0.2)</w:t>
+      </w:r>
+      <w:r>
+        <w:br/>
+      </w:r>
+      <w:r>
+        <w:rPr>
+          <w:rStyle w:val="VerbatimChar"/>
+        </w:rPr>
+        <w:t xml:space="preserve">#&gt;  remotes        2.4.1      2021-09-29 [1] CRAN (R 4.0.2)</w:t>
+      </w:r>
+      <w:r>
+        <w:br/>
+      </w:r>
+      <w:r>
+        <w:rPr>
+          <w:rStyle w:val="VerbatimChar"/>
+        </w:rPr>
+        <w:t xml:space="preserve">#&gt;  reprex         2.0.0      2021-04-02 [1] CRAN (R 4.0.2)</w:t>
+      </w:r>
+      <w:r>
+        <w:br/>
+      </w:r>
+      <w:r>
+        <w:rPr>
+          <w:rStyle w:val="VerbatimChar"/>
+        </w:rPr>
+        <w:t xml:space="preserve">#&gt;  rlang          0.4.12     2021-10-18 [1] CRAN (R 4.0.2)</w:t>
+      </w:r>
+      <w:r>
+        <w:br/>
+      </w:r>
+      <w:r>
+        <w:rPr>
+          <w:rStyle w:val="VerbatimChar"/>
+        </w:rPr>
+        <w:t xml:space="preserve">#&gt;  rmarkdown      2.11       2021-09-14 [1] CRAN (R 4.0.2)</w:t>
+      </w:r>
+      <w:r>
+        <w:br/>
+      </w:r>
+      <w:r>
+        <w:rPr>
+          <w:rStyle w:val="VerbatimChar"/>
+        </w:rPr>
+        <w:t xml:space="preserve">#&gt;  rprojroot      2.0.2      2020-11-15 [1] CRAN (R 4.0.2)</w:t>
+      </w:r>
+      <w:r>
+        <w:br/>
+      </w:r>
+      <w:r>
+        <w:rPr>
+          <w:rStyle w:val="VerbatimChar"/>
+        </w:rPr>
+        <w:t xml:space="preserve">#&gt;  rstudioapi     0.13       2020-11-12 [1] CRAN (R 4.0.2)</w:t>
+      </w:r>
+      <w:r>
+        <w:br/>
+      </w:r>
+      <w:r>
+        <w:rPr>
+          <w:rStyle w:val="VerbatimChar"/>
+        </w:rPr>
+        <w:t xml:space="preserve">#&gt;  rvest          1.0.0      2021-03-09 [1] CRAN (R 4.0.2)</w:t>
+      </w:r>
+      <w:r>
+        <w:br/>
+      </w:r>
+      <w:r>
+        <w:rPr>
+          <w:rStyle w:val="VerbatimChar"/>
+        </w:rPr>
+        <w:t xml:space="preserve">#&gt;  scales         1.1.1      2020-05-11 [1] CRAN (R 4.0.2)</w:t>
+      </w:r>
+      <w:r>
+        <w:br/>
+      </w:r>
+      <w:r>
+        <w:rPr>
+          <w:rStyle w:val="VerbatimChar"/>
+        </w:rPr>
+        <w:t xml:space="preserve">#&gt;  sessioninfo    1.2.1      2021-11-02 [1] CRAN (R 4.0.2)</w:t>
+      </w:r>
+      <w:r>
+        <w:br/>
+      </w:r>
+      <w:r>
+        <w:rPr>
+          <w:rStyle w:val="VerbatimChar"/>
+        </w:rPr>
+        <w:t xml:space="preserve">#&gt;  stringi        1.7.5      2021-10-04 [1] CRAN (R 4.0.2)</w:t>
+      </w:r>
+      <w:r>
+        <w:br/>
+      </w:r>
+      <w:r>
+        <w:rPr>
+          <w:rStyle w:val="VerbatimChar"/>
+        </w:rPr>
+        <w:t xml:space="preserve">#&gt;  stringr      * 1.4.0      2019-02-10 [1] CRAN (R 4.0.2)</w:t>
+      </w:r>
+      <w:r>
+        <w:br/>
+      </w:r>
+      <w:r>
+        <w:rPr>
+          <w:rStyle w:val="VerbatimChar"/>
+        </w:rPr>
+        <w:t xml:space="preserve">#&gt;  testthat       3.1.0      2021-10-04 [1] CRAN (R 4.0.2)</w:t>
+      </w:r>
+      <w:r>
+        <w:br/>
+      </w:r>
+      <w:r>
+        <w:rPr>
+          <w:rStyle w:val="VerbatimChar"/>
+        </w:rPr>
+        <w:t xml:space="preserve">#&gt;  tibble       * 3.1.6      2021-11-07 [1] CRAN (R 4.0.2)</w:t>
+      </w:r>
+      <w:r>
+        <w:br/>
+      </w:r>
+      <w:r>
+        <w:rPr>
+          <w:rStyle w:val="VerbatimChar"/>
+        </w:rPr>
+        <w:t xml:space="preserve">#&gt;  tidyr        * 1.1.3      2021-03-03 [1] CRAN (R 4.0.2)</w:t>
+      </w:r>
+      <w:r>
+        <w:br/>
+      </w:r>
+      <w:r>
+        <w:rPr>
+          <w:rStyle w:val="VerbatimChar"/>
+        </w:rPr>
+        <w:t xml:space="preserve">#&gt;  tidyselect     1.1.1      2021-04-30 [1] CRAN (R 4.0.2)</w:t>
+      </w:r>
+      <w:r>
+        <w:br/>
+      </w:r>
+      <w:r>
+        <w:rPr>
+          <w:rStyle w:val="VerbatimChar"/>
+        </w:rPr>
+        <w:t xml:space="preserve">#&gt;  tidyverse    * 1.3.1      2021-04-15 [1] CRAN (R 4.0.2)</w:t>
+      </w:r>
+      <w:r>
+        <w:br/>
+      </w:r>
+      <w:r>
+        <w:rPr>
+          <w:rStyle w:val="VerbatimChar"/>
+        </w:rPr>
+        <w:t xml:space="preserve">#&gt;  usethis        2.1.3      2021-10-27 [1] CRAN (R 4.0.2)</w:t>
+      </w:r>
+      <w:r>
+        <w:br/>
+      </w:r>
+      <w:r>
+        <w:rPr>
+          <w:rStyle w:val="VerbatimChar"/>
+        </w:rPr>
+        <w:t xml:space="preserve">#&gt;  utf8           1.2.2      2021-07-24 [1] CRAN (R 4.0.2)</w:t>
+      </w:r>
+      <w:r>
+        <w:br/>
+      </w:r>
+      <w:r>
+        <w:rPr>
+          <w:rStyle w:val="VerbatimChar"/>
+        </w:rPr>
+        <w:t xml:space="preserve">#&gt;  vctrs          0.3.8      2021-04-29 [1] CRAN (R 4.0.2)</w:t>
+      </w:r>
+      <w:r>
+        <w:br/>
+      </w:r>
+      <w:r>
+        <w:rPr>
+          <w:rStyle w:val="VerbatimChar"/>
+        </w:rPr>
+        <w:t xml:space="preserve">#&gt;  withr          2.4.2      2021-04-18 [1] CRAN (R 4.0.2)</w:t>
+      </w:r>
+      <w:r>
+        <w:br/>
+      </w:r>
+      <w:r>
+        <w:rPr>
+          <w:rStyle w:val="VerbatimChar"/>
+        </w:rPr>
+        <w:t xml:space="preserve">#&gt;  xfun           0.28       2021-11-04 [1] CRAN (R 4.0.2)</w:t>
+      </w:r>
+      <w:r>
+        <w:br/>
+      </w:r>
+      <w:r>
+        <w:rPr>
+          <w:rStyle w:val="VerbatimChar"/>
+        </w:rPr>
+        <w:t xml:space="preserve">#&gt;  xml2           1.3.2      2020-04-23 [1] CRAN (R 4.0.2)</w:t>
+      </w:r>
+      <w:r>
+        <w:br/>
+      </w:r>
+      <w:r>
+        <w:rPr>
+          <w:rStyle w:val="VerbatimChar"/>
+        </w:rPr>
+        <w:t xml:space="preserve">#&gt;  yaml           2.2.1      2020-02-01 [1] CRAN (R 4.0.2)</w:t>
       </w:r>
       <w:r>
         <w:br/>
@@ -1519,7 +1510,7 @@
         <w:rPr>
           <w:rStyle w:val="VerbatimChar"/>
         </w:rPr>
-        <w:t xml:space="preserve">#&gt;  [1] /Library/Frameworks/R.framework/Versions/4.1/Resources/library</w:t>
+        <w:t xml:space="preserve">#&gt;  [1] /Library/Frameworks/R.framework/Versions/4.0/Resources/library</w:t>
       </w:r>
       <w:r>
         <w:br/>
@@ -1556,7 +1547,7 @@
         <w:rPr>
           <w:rStyle w:val="VerbatimChar"/>
         </w:rPr>
-        <w:t xml:space="preserve">#&gt; Local:    main /Users/ronghao/Desktop/Stanford/BIOS207  Software/Kolokotrones</w:t>
+        <w:t xml:space="preserve">#&gt; Local:    main /Users/raelinecv/RStudio/Kolokotrones</w:t>
       </w:r>
       <w:r>
         <w:br/>
@@ -1574,14 +1565,14 @@
         <w:rPr>
           <w:rStyle w:val="VerbatimChar"/>
         </w:rPr>
-        <w:t xml:space="preserve">#&gt; Head:     [5eac89a] 2021-12-08: Merge branch 'main' of https://github.com/Ronghao94/Kolokotrones</w:t>
+        <w:t xml:space="preserve">#&gt; Head:     [a2ba986] 2021-12-09: Cleaned up ggplot analysis.</w:t>
       </w:r>
     </w:p>
     <w:bookmarkEnd w:id="33"/>
     <w:bookmarkEnd w:id="34"/>
     <w:sectPr>
-      <w:pgSz w:h="15840" w:w="12240"/>
-      <w:pgMar w:bottom="1440" w:footer="720" w:gutter="0" w:header="720" w:left="1440" w:right="1440" w:top="1440"/>
+      <w:pgSz w:w="12240" w:h="15840"/>
+      <w:pgMar w:top="1440" w:right="1440" w:bottom="1440" w:left="1440" w:header="720" w:footer="720" w:gutter="0"/>
       <w:lnNumType w:countBy="1" w:restart="continuous"/>
       <w:cols w:space="720"/>
       <w:docGrid w:linePitch="326"/>
@@ -1614,8 +1605,8 @@
 </file>
 
 <file path=word/numbering.xml><?xml version="1.0" encoding="utf-8"?>
-<w:numbering xmlns:aink="http://schemas.microsoft.com/office/drawing/2016/ink" xmlns:am3d="http://schemas.microsoft.com/office/drawing/2017/model3d" xmlns:cx="http://schemas.microsoft.com/office/drawing/2014/chartex" xmlns:cx1="http://schemas.microsoft.com/office/drawing/2015/9/8/chartex" xmlns:cx2="http://schemas.microsoft.com/office/drawing/2015/10/21/chartex" xmlns:cx3="http://schemas.microsoft.com/office/drawing/2016/5/9/chartex" xmlns:cx4="http://schemas.microsoft.com/office/drawing/2016/5/10/chartex" xmlns:cx5="http://schemas.microsoft.com/office/drawing/2016/5/11/chartex" xmlns:cx6="http://schemas.microsoft.com/office/drawing/2016/5/12/chartex" xmlns:cx7="http://schemas.microsoft.com/office/drawing/2016/5/13/chartex" xmlns:cx8="http://schemas.microsoft.com/office/drawing/2016/5/14/chartex" xmlns:m="http://schemas.openxmlformats.org/officeDocument/2006/math" xmlns:mc="http://schemas.openxmlformats.org/markup-compatibility/2006" xmlns:o="urn:schemas-microsoft-com:office:office" xmlns:r="http://schemas.openxmlformats.org/officeDocument/2006/relationships" xmlns:v="urn:schemas-microsoft-com:vml" xmlns:w="http://schemas.openxmlformats.org/wordprocessingml/2006/main" xmlns:w10="urn:schemas-microsoft-com:office:word" xmlns:w14="http://schemas.microsoft.com/office/word/2010/wordml" xmlns:w15="http://schemas.microsoft.com/office/word/2012/wordml" xmlns:w16="http://schemas.microsoft.com/office/word/2018/wordml" xmlns:w16cex="http://schemas.microsoft.com/office/word/2018/wordml/cex" xmlns:w16cid="http://schemas.microsoft.com/office/word/2016/wordml/cid" xmlns:w16se="http://schemas.microsoft.com/office/word/2015/wordml/symex" xmlns:wne="http://schemas.microsoft.com/office/word/2006/wordml" xmlns:wp="http://schemas.openxmlformats.org/drawingml/2006/wordprocessingDrawing" xmlns:wp14="http://schemas.microsoft.com/office/word/2010/wordprocessingDrawing" xmlns:wpc="http://schemas.microsoft.com/office/word/2010/wordprocessingCanvas" xmlns:wpg="http://schemas.microsoft.com/office/word/2010/wordprocessingGroup" xmlns:wpi="http://schemas.microsoft.com/office/word/2010/wordprocessingInk" xmlns:wps="http://schemas.microsoft.com/office/word/2010/wordprocessingShape" mc:Ignorable="w14 w15 w16se w16cid w16 w16cex wp14">
-  <w:abstractNum w15:restartNumberingAfterBreak="0" w:abstractNumId="0">
+<w:numbering xmlns:wpc="http://schemas.microsoft.com/office/word/2010/wordprocessingCanvas" xmlns:cx="http://schemas.microsoft.com/office/drawing/2014/chartex" xmlns:cx1="http://schemas.microsoft.com/office/drawing/2015/9/8/chartex" xmlns:cx2="http://schemas.microsoft.com/office/drawing/2015/10/21/chartex" xmlns:cx3="http://schemas.microsoft.com/office/drawing/2016/5/9/chartex" xmlns:cx4="http://schemas.microsoft.com/office/drawing/2016/5/10/chartex" xmlns:cx5="http://schemas.microsoft.com/office/drawing/2016/5/11/chartex" xmlns:cx6="http://schemas.microsoft.com/office/drawing/2016/5/12/chartex" xmlns:cx7="http://schemas.microsoft.com/office/drawing/2016/5/13/chartex" xmlns:cx8="http://schemas.microsoft.com/office/drawing/2016/5/14/chartex" xmlns:mc="http://schemas.openxmlformats.org/markup-compatibility/2006" xmlns:aink="http://schemas.microsoft.com/office/drawing/2016/ink" xmlns:am3d="http://schemas.microsoft.com/office/drawing/2017/model3d" xmlns:o="urn:schemas-microsoft-com:office:office" xmlns:r="http://schemas.openxmlformats.org/officeDocument/2006/relationships" xmlns:m="http://schemas.openxmlformats.org/officeDocument/2006/math" xmlns:v="urn:schemas-microsoft-com:vml" xmlns:wp14="http://schemas.microsoft.com/office/word/2010/wordprocessingDrawing" xmlns:wp="http://schemas.openxmlformats.org/drawingml/2006/wordprocessingDrawing" xmlns:w10="urn:schemas-microsoft-com:office:word" xmlns:w="http://schemas.openxmlformats.org/wordprocessingml/2006/main" xmlns:w14="http://schemas.microsoft.com/office/word/2010/wordml" xmlns:w15="http://schemas.microsoft.com/office/word/2012/wordml" xmlns:w16cex="http://schemas.microsoft.com/office/word/2018/wordml/cex" xmlns:w16cid="http://schemas.microsoft.com/office/word/2016/wordml/cid" xmlns:w16="http://schemas.microsoft.com/office/word/2018/wordml" xmlns:w16se="http://schemas.microsoft.com/office/word/2015/wordml/symex" xmlns:wpg="http://schemas.microsoft.com/office/word/2010/wordprocessingGroup" xmlns:wpi="http://schemas.microsoft.com/office/word/2010/wordprocessingInk" xmlns:wne="http://schemas.microsoft.com/office/word/2006/wordml" xmlns:wps="http://schemas.microsoft.com/office/word/2010/wordprocessingShape" mc:Ignorable="w14 w15 w16se w16cid w16 w16cex wp14">
+  <w:abstractNum w:abstractNumId="0" w15:restartNumberingAfterBreak="0">
     <w:nsid w:val="95C299B2"/>
     <w:multiLevelType w:val="multilevel"/>
     <w:tmpl w:val="4A32D3E4"/>
@@ -1625,9 +1616,9 @@
       <w:lvlJc w:val="left"/>
       <w:pPr>
         <w:tabs>
-          <w:tab w:pos="0" w:val="num"/>
+          <w:tab w:val="num" w:pos="0"/>
         </w:tabs>
-        <w:ind w:hanging="480" w:left="480"/>
+        <w:ind w:left="480" w:hanging="480"/>
       </w:pPr>
     </w:lvl>
     <w:lvl w:ilvl="1">
@@ -1636,9 +1627,9 @@
       <w:lvlJc w:val="left"/>
       <w:pPr>
         <w:tabs>
-          <w:tab w:pos="720" w:val="num"/>
+          <w:tab w:val="num" w:pos="720"/>
         </w:tabs>
-        <w:ind w:hanging="480" w:left="1200"/>
+        <w:ind w:left="1200" w:hanging="480"/>
       </w:pPr>
     </w:lvl>
     <w:lvl w:ilvl="2">
@@ -1647,9 +1638,9 @@
       <w:lvlJc w:val="left"/>
       <w:pPr>
         <w:tabs>
-          <w:tab w:pos="1440" w:val="num"/>
+          <w:tab w:val="num" w:pos="1440"/>
         </w:tabs>
-        <w:ind w:hanging="480" w:left="1920"/>
+        <w:ind w:left="1920" w:hanging="480"/>
       </w:pPr>
     </w:lvl>
     <w:lvl w:ilvl="3">
@@ -1658,9 +1649,9 @@
       <w:lvlJc w:val="left"/>
       <w:pPr>
         <w:tabs>
-          <w:tab w:pos="2160" w:val="num"/>
+          <w:tab w:val="num" w:pos="2160"/>
         </w:tabs>
-        <w:ind w:hanging="480" w:left="2640"/>
+        <w:ind w:left="2640" w:hanging="480"/>
       </w:pPr>
     </w:lvl>
     <w:lvl w:ilvl="4">
@@ -1669,9 +1660,9 @@
       <w:lvlJc w:val="left"/>
       <w:pPr>
         <w:tabs>
-          <w:tab w:pos="2880" w:val="num"/>
+          <w:tab w:val="num" w:pos="2880"/>
         </w:tabs>
-        <w:ind w:hanging="480" w:left="3360"/>
+        <w:ind w:left="3360" w:hanging="480"/>
       </w:pPr>
     </w:lvl>
     <w:lvl w:ilvl="5">
@@ -1680,9 +1671,9 @@
       <w:lvlJc w:val="left"/>
       <w:pPr>
         <w:tabs>
-          <w:tab w:pos="3600" w:val="num"/>
+          <w:tab w:val="num" w:pos="3600"/>
         </w:tabs>
-        <w:ind w:hanging="480" w:left="4080"/>
+        <w:ind w:left="4080" w:hanging="480"/>
       </w:pPr>
     </w:lvl>
     <w:lvl w:ilvl="6">
@@ -1691,9 +1682,9 @@
       <w:lvlJc w:val="left"/>
       <w:pPr>
         <w:tabs>
-          <w:tab w:pos="4320" w:val="num"/>
+          <w:tab w:val="num" w:pos="4320"/>
         </w:tabs>
-        <w:ind w:hanging="480" w:left="4800"/>
+        <w:ind w:left="4800" w:hanging="480"/>
       </w:pPr>
     </w:lvl>
     <w:lvl w:ilvl="7">
@@ -1707,7 +1698,7 @@
       <w:lvlJc w:val="left"/>
     </w:lvl>
   </w:abstractNum>
-  <w:abstractNum w15:restartNumberingAfterBreak="0" w:abstractNumId="1">
+  <w:abstractNum w:abstractNumId="1" w15:restartNumberingAfterBreak="0">
     <w:nsid w:val="A7FBC57F"/>
     <w:multiLevelType w:val="multilevel"/>
     <w:tmpl w:val="313AFBD8"/>
@@ -1717,9 +1708,9 @@
       <w:lvlJc w:val="left"/>
       <w:pPr>
         <w:tabs>
-          <w:tab w:pos="0" w:val="num"/>
+          <w:tab w:val="num" w:pos="0"/>
         </w:tabs>
-        <w:ind w:hanging="480" w:left="480"/>
+        <w:ind w:left="480" w:hanging="480"/>
       </w:pPr>
     </w:lvl>
     <w:lvl w:ilvl="1">
@@ -1728,9 +1719,9 @@
       <w:lvlJc w:val="left"/>
       <w:pPr>
         <w:tabs>
-          <w:tab w:pos="720" w:val="num"/>
+          <w:tab w:val="num" w:pos="720"/>
         </w:tabs>
-        <w:ind w:hanging="480" w:left="1200"/>
+        <w:ind w:left="1200" w:hanging="480"/>
       </w:pPr>
     </w:lvl>
     <w:lvl w:ilvl="2">
@@ -1739,9 +1730,9 @@
       <w:lvlJc w:val="left"/>
       <w:pPr>
         <w:tabs>
-          <w:tab w:pos="1440" w:val="num"/>
+          <w:tab w:val="num" w:pos="1440"/>
         </w:tabs>
-        <w:ind w:hanging="480" w:left="1920"/>
+        <w:ind w:left="1920" w:hanging="480"/>
       </w:pPr>
     </w:lvl>
     <w:lvl w:ilvl="3">
@@ -1750,9 +1741,9 @@
       <w:lvlJc w:val="left"/>
       <w:pPr>
         <w:tabs>
-          <w:tab w:pos="2160" w:val="num"/>
+          <w:tab w:val="num" w:pos="2160"/>
         </w:tabs>
-        <w:ind w:hanging="480" w:left="2640"/>
+        <w:ind w:left="2640" w:hanging="480"/>
       </w:pPr>
     </w:lvl>
     <w:lvl w:ilvl="4">
@@ -1761,9 +1752,9 @@
       <w:lvlJc w:val="left"/>
       <w:pPr>
         <w:tabs>
-          <w:tab w:pos="2880" w:val="num"/>
+          <w:tab w:val="num" w:pos="2880"/>
         </w:tabs>
-        <w:ind w:hanging="480" w:left="3360"/>
+        <w:ind w:left="3360" w:hanging="480"/>
       </w:pPr>
     </w:lvl>
     <w:lvl w:ilvl="5">
@@ -1772,9 +1763,9 @@
       <w:lvlJc w:val="left"/>
       <w:pPr>
         <w:tabs>
-          <w:tab w:pos="3600" w:val="num"/>
+          <w:tab w:val="num" w:pos="3600"/>
         </w:tabs>
-        <w:ind w:hanging="480" w:left="4080"/>
+        <w:ind w:left="4080" w:hanging="480"/>
       </w:pPr>
     </w:lvl>
     <w:lvl w:ilvl="6">
@@ -1783,9 +1774,9 @@
       <w:lvlJc w:val="left"/>
       <w:pPr>
         <w:tabs>
-          <w:tab w:pos="4320" w:val="num"/>
+          <w:tab w:val="num" w:pos="4320"/>
         </w:tabs>
-        <w:ind w:hanging="480" w:left="4800"/>
+        <w:ind w:left="4800" w:hanging="480"/>
       </w:pPr>
     </w:lvl>
     <w:lvl w:ilvl="7">
@@ -1799,7 +1790,7 @@
       <w:lvlJc w:val="left"/>
     </w:lvl>
   </w:abstractNum>
-  <w:abstractNum w15:restartNumberingAfterBreak="0" w:abstractNumId="2">
+  <w:abstractNum w:abstractNumId="2" w15:restartNumberingAfterBreak="0">
     <w:nsid w:val="E17F69BA"/>
     <w:multiLevelType w:val="multilevel"/>
     <w:tmpl w:val="62AA6D94"/>
@@ -1809,9 +1800,9 @@
       <w:lvlJc w:val="left"/>
       <w:pPr>
         <w:tabs>
-          <w:tab w:pos="0" w:val="num"/>
+          <w:tab w:val="num" w:pos="0"/>
         </w:tabs>
-        <w:ind w:hanging="480" w:left="480"/>
+        <w:ind w:left="480" w:hanging="480"/>
       </w:pPr>
     </w:lvl>
     <w:lvl w:ilvl="1">
@@ -1820,9 +1811,9 @@
       <w:lvlJc w:val="left"/>
       <w:pPr>
         <w:tabs>
-          <w:tab w:pos="720" w:val="num"/>
+          <w:tab w:val="num" w:pos="720"/>
         </w:tabs>
-        <w:ind w:hanging="480" w:left="1200"/>
+        <w:ind w:left="1200" w:hanging="480"/>
       </w:pPr>
     </w:lvl>
     <w:lvl w:ilvl="2">
@@ -1831,9 +1822,9 @@
       <w:lvlJc w:val="left"/>
       <w:pPr>
         <w:tabs>
-          <w:tab w:pos="1440" w:val="num"/>
+          <w:tab w:val="num" w:pos="1440"/>
         </w:tabs>
-        <w:ind w:hanging="480" w:left="1920"/>
+        <w:ind w:left="1920" w:hanging="480"/>
       </w:pPr>
     </w:lvl>
     <w:lvl w:ilvl="3">
@@ -1842,9 +1833,9 @@
       <w:lvlJc w:val="left"/>
       <w:pPr>
         <w:tabs>
-          <w:tab w:pos="2160" w:val="num"/>
+          <w:tab w:val="num" w:pos="2160"/>
         </w:tabs>
-        <w:ind w:hanging="480" w:left="2640"/>
+        <w:ind w:left="2640" w:hanging="480"/>
       </w:pPr>
     </w:lvl>
     <w:lvl w:ilvl="4">
@@ -1853,9 +1844,9 @@
       <w:lvlJc w:val="left"/>
       <w:pPr>
         <w:tabs>
-          <w:tab w:pos="2880" w:val="num"/>
+          <w:tab w:val="num" w:pos="2880"/>
         </w:tabs>
-        <w:ind w:hanging="480" w:left="3360"/>
+        <w:ind w:left="3360" w:hanging="480"/>
       </w:pPr>
     </w:lvl>
     <w:lvl w:ilvl="5">
@@ -1864,9 +1855,9 @@
       <w:lvlJc w:val="left"/>
       <w:pPr>
         <w:tabs>
-          <w:tab w:pos="3600" w:val="num"/>
+          <w:tab w:val="num" w:pos="3600"/>
         </w:tabs>
-        <w:ind w:hanging="480" w:left="4080"/>
+        <w:ind w:left="4080" w:hanging="480"/>
       </w:pPr>
     </w:lvl>
     <w:lvl w:ilvl="6">
@@ -1875,9 +1866,9 @@
       <w:lvlJc w:val="left"/>
       <w:pPr>
         <w:tabs>
-          <w:tab w:pos="4320" w:val="num"/>
+          <w:tab w:val="num" w:pos="4320"/>
         </w:tabs>
-        <w:ind w:hanging="480" w:left="4800"/>
+        <w:ind w:left="4800" w:hanging="480"/>
       </w:pPr>
     </w:lvl>
     <w:lvl w:ilvl="7">
@@ -1892,7 +1883,7 @@
     </w:lvl>
   </w:abstractNum>
   <w:abstractNum w:abstractNumId="990">
-    <w:nsid w:val="A990"/>
+    <w:nsid w:val="2c1ae401"/>
     <w:multiLevelType w:val="multilevel"/>
     <w:lvl w:ilvl="0">
       <w:numFmt w:val="bullet"/>
@@ -1983,14 +1974,14 @@
 </file>
 
 <file path=word/styles.xml><?xml version="1.0" encoding="utf-8"?>
-<w:styles xmlns:mc="http://schemas.openxmlformats.org/markup-compatibility/2006" xmlns:r="http://schemas.openxmlformats.org/officeDocument/2006/relationships" xmlns:w="http://schemas.openxmlformats.org/wordprocessingml/2006/main" xmlns:w14="http://schemas.microsoft.com/office/word/2010/wordml" xmlns:w15="http://schemas.microsoft.com/office/word/2012/wordml" xmlns:w16="http://schemas.microsoft.com/office/word/2018/wordml" xmlns:w16cex="http://schemas.microsoft.com/office/word/2018/wordml/cex" xmlns:w16cid="http://schemas.microsoft.com/office/word/2016/wordml/cid" xmlns:w16se="http://schemas.microsoft.com/office/word/2015/wordml/symex" mc:Ignorable="w14 w15 w16se w16cid w16 w16cex">
+<w:styles xmlns:mc="http://schemas.openxmlformats.org/markup-compatibility/2006" xmlns:r="http://schemas.openxmlformats.org/officeDocument/2006/relationships" xmlns:w="http://schemas.openxmlformats.org/wordprocessingml/2006/main" xmlns:w14="http://schemas.microsoft.com/office/word/2010/wordml" xmlns:w15="http://schemas.microsoft.com/office/word/2012/wordml" xmlns:w16cex="http://schemas.microsoft.com/office/word/2018/wordml/cex" xmlns:w16cid="http://schemas.microsoft.com/office/word/2016/wordml/cid" xmlns:w16="http://schemas.microsoft.com/office/word/2018/wordml" xmlns:w16se="http://schemas.microsoft.com/office/word/2015/wordml/symex" mc:Ignorable="w14 w15 w16se w16cid w16 w16cex">
   <w:docDefaults>
     <w:rPrDefault>
       <w:rPr>
-        <w:rFonts w:asciiTheme="minorHAnsi" w:cstheme="minorBidi" w:eastAsiaTheme="minorHAnsi" w:hAnsiTheme="minorHAnsi"/>
+        <w:rFonts w:asciiTheme="minorHAnsi" w:eastAsiaTheme="minorHAnsi" w:hAnsiTheme="minorHAnsi" w:cstheme="minorBidi"/>
         <w:sz w:val="24"/>
         <w:szCs w:val="24"/>
-        <w:lang w:bidi="ar-SA" w:eastAsia="en-US" w:val="en-US"/>
+        <w:lang w:val="en-US" w:eastAsia="en-US" w:bidi="ar-SA"/>
       </w:rPr>
     </w:rPrDefault>
     <w:pPrDefault>
@@ -1999,7 +1990,7 @@
       </w:pPr>
     </w:pPrDefault>
   </w:docDefaults>
-  <w:latentStyles w:count="376" w:defLockedState="0" w:defQFormat="0" w:defSemiHidden="0" w:defUIPriority="0" w:defUnhideWhenUsed="0">
+  <w:latentStyles w:defLockedState="0" w:defUIPriority="0" w:defSemiHidden="0" w:defUnhideWhenUsed="0" w:defQFormat="0" w:count="376">
     <w:lsdException w:name="heading 2" w:semiHidden="1" w:unhideWhenUsed="1"/>
     <w:lsdException w:name="heading 3" w:semiHidden="1" w:unhideWhenUsed="1"/>
     <w:lsdException w:name="heading 4" w:semiHidden="1" w:unhideWhenUsed="1"/>
@@ -2347,11 +2338,11 @@
     <w:lsdException w:name="Unresolved Mention" w:semiHidden="1" w:uiPriority="99" w:unhideWhenUsed="1"/>
     <w:lsdException w:name="Smart Link" w:semiHidden="1" w:uiPriority="99" w:unhideWhenUsed="1"/>
   </w:latentStyles>
-  <w:style w:default="1" w:styleId="Normal" w:type="paragraph">
+  <w:style w:type="paragraph" w:default="1" w:styleId="Normal">
     <w:name w:val="Normal"/>
     <w:qFormat/>
   </w:style>
-  <w:style w:styleId="Heading1" w:type="paragraph">
+  <w:style w:type="paragraph" w:styleId="Heading1">
     <w:name w:val="heading 1"/>
     <w:basedOn w:val="Normal"/>
     <w:next w:val="BodyText"/>
@@ -2360,19 +2351,19 @@
     <w:pPr>
       <w:keepNext/>
       <w:keepLines/>
-      <w:spacing w:after="0" w:before="480"/>
+      <w:spacing w:before="480" w:after="0"/>
       <w:outlineLvl w:val="0"/>
     </w:pPr>
     <w:rPr>
-      <w:rFonts w:asciiTheme="majorHAnsi" w:cstheme="majorBidi" w:eastAsiaTheme="majorEastAsia" w:hAnsiTheme="majorHAnsi"/>
+      <w:rFonts w:asciiTheme="majorHAnsi" w:eastAsiaTheme="majorEastAsia" w:hAnsiTheme="majorHAnsi" w:cstheme="majorBidi"/>
       <w:b/>
       <w:bCs/>
-      <w:color w:themeColor="accent1" w:themeShade="B5" w:val="345A8A"/>
+      <w:color w:val="345A8A" w:themeColor="accent1" w:themeShade="B5"/>
       <w:sz w:val="32"/>
       <w:szCs w:val="32"/>
     </w:rPr>
   </w:style>
-  <w:style w:styleId="Heading2" w:type="paragraph">
+  <w:style w:type="paragraph" w:styleId="Heading2">
     <w:name w:val="heading 2"/>
     <w:basedOn w:val="Normal"/>
     <w:next w:val="BodyText"/>
@@ -2382,19 +2373,19 @@
     <w:pPr>
       <w:keepNext/>
       <w:keepLines/>
-      <w:spacing w:after="0" w:before="200"/>
+      <w:spacing w:before="200" w:after="0"/>
       <w:outlineLvl w:val="1"/>
     </w:pPr>
     <w:rPr>
-      <w:rFonts w:asciiTheme="majorHAnsi" w:cstheme="majorBidi" w:eastAsiaTheme="majorEastAsia" w:hAnsiTheme="majorHAnsi"/>
+      <w:rFonts w:asciiTheme="majorHAnsi" w:eastAsiaTheme="majorEastAsia" w:hAnsiTheme="majorHAnsi" w:cstheme="majorBidi"/>
       <w:b/>
       <w:bCs/>
-      <w:color w:themeColor="accent1" w:val="4F81BD"/>
+      <w:color w:val="4F81BD" w:themeColor="accent1"/>
       <w:sz w:val="32"/>
       <w:szCs w:val="32"/>
     </w:rPr>
   </w:style>
-  <w:style w:styleId="Heading3" w:type="paragraph">
+  <w:style w:type="paragraph" w:styleId="Heading3">
     <w:name w:val="heading 3"/>
     <w:basedOn w:val="Normal"/>
     <w:next w:val="BodyText"/>
@@ -2404,19 +2395,19 @@
     <w:pPr>
       <w:keepNext/>
       <w:keepLines/>
-      <w:spacing w:after="0" w:before="200"/>
+      <w:spacing w:before="200" w:after="0"/>
       <w:outlineLvl w:val="2"/>
     </w:pPr>
     <w:rPr>
-      <w:rFonts w:asciiTheme="majorHAnsi" w:cstheme="majorBidi" w:eastAsiaTheme="majorEastAsia" w:hAnsiTheme="majorHAnsi"/>
+      <w:rFonts w:asciiTheme="majorHAnsi" w:eastAsiaTheme="majorEastAsia" w:hAnsiTheme="majorHAnsi" w:cstheme="majorBidi"/>
       <w:b/>
       <w:bCs/>
-      <w:color w:themeColor="accent1" w:val="4F81BD"/>
+      <w:color w:val="4F81BD" w:themeColor="accent1"/>
       <w:sz w:val="28"/>
       <w:szCs w:val="28"/>
     </w:rPr>
   </w:style>
-  <w:style w:styleId="Heading4" w:type="paragraph">
+  <w:style w:type="paragraph" w:styleId="Heading4">
     <w:name w:val="heading 4"/>
     <w:basedOn w:val="Normal"/>
     <w:next w:val="BodyText"/>
@@ -2426,17 +2417,17 @@
     <w:pPr>
       <w:keepNext/>
       <w:keepLines/>
-      <w:spacing w:after="0" w:before="200"/>
+      <w:spacing w:before="200" w:after="0"/>
       <w:outlineLvl w:val="3"/>
     </w:pPr>
     <w:rPr>
-      <w:rFonts w:asciiTheme="majorHAnsi" w:cstheme="majorBidi" w:eastAsiaTheme="majorEastAsia" w:hAnsiTheme="majorHAnsi"/>
+      <w:rFonts w:asciiTheme="majorHAnsi" w:eastAsiaTheme="majorEastAsia" w:hAnsiTheme="majorHAnsi" w:cstheme="majorBidi"/>
       <w:b/>
       <w:bCs/>
-      <w:color w:themeColor="accent1" w:val="4F81BD"/>
-    </w:rPr>
-  </w:style>
-  <w:style w:styleId="Heading5" w:type="paragraph">
+      <w:color w:val="4F81BD" w:themeColor="accent1"/>
+    </w:rPr>
+  </w:style>
+  <w:style w:type="paragraph" w:styleId="Heading5">
     <w:name w:val="heading 5"/>
     <w:basedOn w:val="Normal"/>
     <w:next w:val="BodyText"/>
@@ -2448,18 +2439,18 @@
       <w:keepNext/>
       <w:keepLines/>
       <w:pageBreakBefore/>
-      <w:spacing w:after="0" w:before="200" w:line="20" w:lineRule="exact"/>
+      <w:spacing w:before="200" w:after="0" w:line="20" w:lineRule="exact"/>
       <w:outlineLvl w:val="4"/>
     </w:pPr>
     <w:rPr>
-      <w:rFonts w:asciiTheme="majorHAnsi" w:cstheme="majorBidi" w:eastAsiaTheme="majorEastAsia" w:hAnsiTheme="majorHAnsi"/>
+      <w:rFonts w:asciiTheme="majorHAnsi" w:eastAsiaTheme="majorEastAsia" w:hAnsiTheme="majorHAnsi" w:cstheme="majorBidi"/>
       <w:i/>
       <w:iCs/>
-      <w:color w:themeColor="background1" w:val="FFFFFF"/>
+      <w:color w:val="FFFFFF" w:themeColor="background1"/>
       <w:sz w:val="16"/>
     </w:rPr>
   </w:style>
-  <w:style w:styleId="Heading6" w:type="paragraph">
+  <w:style w:type="paragraph" w:styleId="Heading6">
     <w:name w:val="heading 6"/>
     <w:basedOn w:val="Normal"/>
     <w:next w:val="BodyText"/>
@@ -2469,64 +2460,64 @@
     <w:pPr>
       <w:keepNext/>
       <w:keepLines/>
-      <w:spacing w:after="0" w:before="200"/>
+      <w:spacing w:before="200" w:after="0"/>
       <w:outlineLvl w:val="5"/>
     </w:pPr>
     <w:rPr>
-      <w:rFonts w:asciiTheme="majorHAnsi" w:cstheme="majorBidi" w:eastAsiaTheme="majorEastAsia" w:hAnsiTheme="majorHAnsi"/>
-      <w:color w:themeColor="accent1" w:val="4F81BD"/>
-    </w:rPr>
-  </w:style>
-  <w:style w:default="1" w:styleId="DefaultParagraphFont" w:type="character">
+      <w:rFonts w:asciiTheme="majorHAnsi" w:eastAsiaTheme="majorEastAsia" w:hAnsiTheme="majorHAnsi" w:cstheme="majorBidi"/>
+      <w:color w:val="4F81BD" w:themeColor="accent1"/>
+    </w:rPr>
+  </w:style>
+  <w:style w:type="character" w:default="1" w:styleId="DefaultParagraphFont">
     <w:name w:val="Default Paragraph Font"/>
     <w:uiPriority w:val="1"/>
     <w:semiHidden/>
     <w:unhideWhenUsed/>
   </w:style>
-  <w:style w:default="1" w:styleId="TableNormal" w:type="table">
+  <w:style w:type="table" w:default="1" w:styleId="TableNormal">
     <w:name w:val="Normal Table"/>
     <w:uiPriority w:val="99"/>
     <w:semiHidden/>
     <w:unhideWhenUsed/>
     <w:tblPr>
-      <w:tblInd w:type="dxa" w:w="0"/>
+      <w:tblInd w:w="0" w:type="dxa"/>
       <w:tblCellMar>
-        <w:top w:type="dxa" w:w="0"/>
-        <w:left w:type="dxa" w:w="108"/>
-        <w:bottom w:type="dxa" w:w="0"/>
-        <w:right w:type="dxa" w:w="108"/>
+        <w:top w:w="0" w:type="dxa"/>
+        <w:left w:w="108" w:type="dxa"/>
+        <w:bottom w:w="0" w:type="dxa"/>
+        <w:right w:w="108" w:type="dxa"/>
       </w:tblCellMar>
     </w:tblPr>
   </w:style>
-  <w:style w:default="1" w:styleId="NoList" w:type="numbering">
+  <w:style w:type="numbering" w:default="1" w:styleId="NoList">
     <w:name w:val="No List"/>
     <w:uiPriority w:val="99"/>
     <w:semiHidden/>
     <w:unhideWhenUsed/>
   </w:style>
-  <w:style w:styleId="BodyText" w:type="paragraph">
+  <w:style w:type="paragraph" w:styleId="BodyText">
     <w:name w:val="Body Text"/>
     <w:basedOn w:val="Normal"/>
     <w:qFormat/>
     <w:pPr>
-      <w:spacing w:after="180" w:before="180"/>
+      <w:spacing w:before="180" w:after="180"/>
     </w:pPr>
   </w:style>
-  <w:style w:customStyle="1" w:styleId="FirstParagraph" w:type="paragraph">
+  <w:style w:type="paragraph" w:customStyle="1" w:styleId="FirstParagraph">
     <w:name w:val="First Paragraph"/>
     <w:basedOn w:val="BodyText"/>
     <w:next w:val="BodyText"/>
     <w:qFormat/>
   </w:style>
-  <w:style w:customStyle="1" w:styleId="Compact" w:type="paragraph">
+  <w:style w:type="paragraph" w:customStyle="1" w:styleId="Compact">
     <w:name w:val="Compact"/>
     <w:basedOn w:val="BodyText"/>
     <w:qFormat/>
     <w:pPr>
-      <w:spacing w:after="36" w:before="36"/>
+      <w:spacing w:before="36" w:after="36"/>
     </w:pPr>
   </w:style>
-  <w:style w:styleId="Title" w:type="paragraph">
+  <w:style w:type="paragraph" w:styleId="Title">
     <w:name w:val="Title"/>
     <w:basedOn w:val="Normal"/>
     <w:next w:val="BodyText"/>
@@ -2534,19 +2525,19 @@
     <w:pPr>
       <w:keepNext/>
       <w:keepLines/>
-      <w:spacing w:after="240" w:before="480"/>
+      <w:spacing w:before="480" w:after="240"/>
       <w:jc w:val="center"/>
     </w:pPr>
     <w:rPr>
-      <w:rFonts w:asciiTheme="majorHAnsi" w:cstheme="majorBidi" w:eastAsiaTheme="majorEastAsia" w:hAnsiTheme="majorHAnsi"/>
+      <w:rFonts w:asciiTheme="majorHAnsi" w:eastAsiaTheme="majorEastAsia" w:hAnsiTheme="majorHAnsi" w:cstheme="majorBidi"/>
       <w:b/>
       <w:bCs/>
-      <w:color w:themeColor="accent1" w:themeShade="B5" w:val="345A8A"/>
+      <w:color w:val="345A8A" w:themeColor="accent1" w:themeShade="B5"/>
       <w:sz w:val="36"/>
       <w:szCs w:val="36"/>
     </w:rPr>
   </w:style>
-  <w:style w:styleId="Subtitle" w:type="paragraph">
+  <w:style w:type="paragraph" w:styleId="Subtitle">
     <w:name w:val="Subtitle"/>
     <w:basedOn w:val="Title"/>
     <w:next w:val="BodyText"/>
@@ -2559,7 +2550,7 @@
       <w:szCs w:val="30"/>
     </w:rPr>
   </w:style>
-  <w:style w:customStyle="1" w:styleId="Author" w:type="paragraph">
+  <w:style w:type="paragraph" w:customStyle="1" w:styleId="Author">
     <w:name w:val="Author"/>
     <w:next w:val="BodyText"/>
     <w:qFormat/>
@@ -2569,7 +2560,7 @@
       <w:jc w:val="center"/>
     </w:pPr>
   </w:style>
-  <w:style w:styleId="Date" w:type="paragraph">
+  <w:style w:type="paragraph" w:styleId="Date">
     <w:name w:val="Date"/>
     <w:next w:val="BodyText"/>
     <w:qFormat/>
@@ -2579,7 +2570,7 @@
       <w:jc w:val="center"/>
     </w:pPr>
   </w:style>
-  <w:style w:customStyle="1" w:styleId="Abstract" w:type="paragraph">
+  <w:style w:type="paragraph" w:customStyle="1" w:styleId="Abstract">
     <w:name w:val="Abstract"/>
     <w:basedOn w:val="Normal"/>
     <w:next w:val="BodyText"/>
@@ -2587,19 +2578,19 @@
     <w:pPr>
       <w:keepNext/>
       <w:keepLines/>
-      <w:spacing w:after="300" w:before="300"/>
+      <w:spacing w:before="300" w:after="300"/>
     </w:pPr>
     <w:rPr>
       <w:sz w:val="20"/>
       <w:szCs w:val="20"/>
     </w:rPr>
   </w:style>
-  <w:style w:styleId="Bibliography" w:type="paragraph">
+  <w:style w:type="paragraph" w:styleId="Bibliography">
     <w:name w:val="Bibliography"/>
     <w:basedOn w:val="Normal"/>
     <w:qFormat/>
   </w:style>
-  <w:style w:styleId="BlockText" w:type="paragraph">
+  <w:style w:type="paragraph" w:styleId="BlockText">
     <w:name w:val="Block Text"/>
     <w:basedOn w:val="BodyText"/>
     <w:next w:val="BodyText"/>
@@ -2607,23 +2598,23 @@
     <w:unhideWhenUsed/>
     <w:qFormat/>
     <w:pPr>
-      <w:spacing w:after="100" w:before="100"/>
+      <w:spacing w:before="100" w:after="100"/>
     </w:pPr>
     <w:rPr>
-      <w:rFonts w:asciiTheme="majorHAnsi" w:cstheme="majorBidi" w:eastAsiaTheme="majorEastAsia" w:hAnsiTheme="majorHAnsi"/>
+      <w:rFonts w:asciiTheme="majorHAnsi" w:eastAsiaTheme="majorEastAsia" w:hAnsiTheme="majorHAnsi" w:cstheme="majorBidi"/>
       <w:bCs/>
       <w:sz w:val="20"/>
       <w:szCs w:val="20"/>
     </w:rPr>
   </w:style>
-  <w:style w:styleId="FootnoteText" w:type="paragraph">
+  <w:style w:type="paragraph" w:styleId="FootnoteText">
     <w:name w:val="footnote text"/>
     <w:basedOn w:val="Normal"/>
     <w:uiPriority w:val="9"/>
     <w:unhideWhenUsed/>
     <w:qFormat/>
   </w:style>
-  <w:style w:customStyle="1" w:styleId="DefinitionTerm" w:type="paragraph">
+  <w:style w:type="paragraph" w:customStyle="1" w:styleId="DefinitionTerm">
     <w:name w:val="Definition Term"/>
     <w:basedOn w:val="Normal"/>
     <w:next w:val="Definition"/>
@@ -2636,11 +2627,11 @@
       <w:b/>
     </w:rPr>
   </w:style>
-  <w:style w:customStyle="1" w:styleId="Definition" w:type="paragraph">
+  <w:style w:type="paragraph" w:customStyle="1" w:styleId="Definition">
     <w:name w:val="Definition"/>
     <w:basedOn w:val="Normal"/>
   </w:style>
-  <w:style w:styleId="Caption" w:type="paragraph">
+  <w:style w:type="paragraph" w:styleId="Caption">
     <w:name w:val="caption"/>
     <w:basedOn w:val="Normal"/>
     <w:link w:val="CaptionChar"/>
@@ -2651,34 +2642,34 @@
       <w:i/>
     </w:rPr>
   </w:style>
-  <w:style w:customStyle="1" w:styleId="TableCaption" w:type="paragraph">
+  <w:style w:type="paragraph" w:customStyle="1" w:styleId="TableCaption">
     <w:name w:val="Table Caption"/>
     <w:basedOn w:val="Caption"/>
     <w:pPr>
       <w:keepNext/>
     </w:pPr>
   </w:style>
-  <w:style w:customStyle="1" w:styleId="ImageCaption" w:type="paragraph">
+  <w:style w:type="paragraph" w:customStyle="1" w:styleId="ImageCaption">
     <w:name w:val="Image Caption"/>
     <w:basedOn w:val="Caption"/>
   </w:style>
-  <w:style w:customStyle="1" w:styleId="Figure" w:type="paragraph">
+  <w:style w:type="paragraph" w:customStyle="1" w:styleId="Figure">
     <w:name w:val="Figure"/>
     <w:basedOn w:val="Normal"/>
   </w:style>
-  <w:style w:customStyle="1" w:styleId="FigurewithCaption" w:type="paragraph">
+  <w:style w:type="paragraph" w:customStyle="1" w:styleId="FigurewithCaption">
     <w:name w:val="Figure with Caption"/>
     <w:basedOn w:val="Figure"/>
     <w:pPr>
       <w:keepNext/>
     </w:pPr>
   </w:style>
-  <w:style w:customStyle="1" w:styleId="CaptionChar" w:type="character">
+  <w:style w:type="character" w:customStyle="1" w:styleId="CaptionChar">
     <w:name w:val="Caption Char"/>
     <w:basedOn w:val="DefaultParagraphFont"/>
     <w:link w:val="Caption"/>
   </w:style>
-  <w:style w:customStyle="1" w:styleId="VerbatimChar" w:type="character">
+  <w:style w:type="character" w:customStyle="1" w:styleId="VerbatimChar">
     <w:name w:val="Verbatim Char"/>
     <w:basedOn w:val="CaptionChar"/>
     <w:link w:val="SourceCode"/>
@@ -2687,21 +2678,21 @@
       <w:sz w:val="22"/>
     </w:rPr>
   </w:style>
-  <w:style w:styleId="FootnoteReference" w:type="character">
+  <w:style w:type="character" w:styleId="FootnoteReference">
     <w:name w:val="footnote reference"/>
     <w:basedOn w:val="CaptionChar"/>
     <w:rPr>
       <w:vertAlign w:val="superscript"/>
     </w:rPr>
   </w:style>
-  <w:style w:styleId="Hyperlink" w:type="character">
+  <w:style w:type="character" w:styleId="Hyperlink">
     <w:name w:val="Hyperlink"/>
     <w:basedOn w:val="CaptionChar"/>
     <w:rPr>
-      <w:color w:themeColor="accent1" w:val="4F81BD"/>
-    </w:rPr>
-  </w:style>
-  <w:style w:styleId="TOCHeading" w:type="paragraph">
+      <w:color w:val="4F81BD" w:themeColor="accent1"/>
+    </w:rPr>
+  </w:style>
+  <w:style w:type="paragraph" w:styleId="TOCHeading">
     <w:name w:val="TOC Heading"/>
     <w:basedOn w:val="Heading1"/>
     <w:next w:val="BodyText"/>
@@ -2715,19 +2706,19 @@
     <w:rPr>
       <w:b w:val="0"/>
       <w:bCs w:val="0"/>
-      <w:color w:themeColor="accent1" w:themeShade="BF" w:val="365F91"/>
-    </w:rPr>
-  </w:style>
-  <w:style w:customStyle="1" w:styleId="SourceCode" w:type="paragraph">
+      <w:color w:val="365F91" w:themeColor="accent1" w:themeShade="BF"/>
+    </w:rPr>
+  </w:style>
+  <w:style w:type="paragraph" w:customStyle="1" w:styleId="SourceCode">
     <w:name w:val="Source Code"/>
     <w:basedOn w:val="Normal"/>
     <w:link w:val="VerbatimChar"/>
     <w:pPr>
-      <w:shd w:color="auto" w:fill="F8F8F8" w:val="clear"/>
+      <w:shd w:val="clear" w:color="auto" w:fill="F8F8F8"/>
       <w:wordWrap w:val="0"/>
     </w:pPr>
   </w:style>
-  <w:style w:customStyle="1" w:styleId="KeywordTok" w:type="character">
+  <w:style w:type="character" w:customStyle="1" w:styleId="KeywordTok">
     <w:name w:val="KeywordTok"/>
     <w:basedOn w:val="VerbatimChar"/>
     <w:rPr>
@@ -2735,119 +2726,119 @@
       <w:b/>
       <w:color w:val="204A87"/>
       <w:sz w:val="22"/>
-      <w:shd w:color="auto" w:fill="F8F8F8" w:val="clear"/>
-    </w:rPr>
-  </w:style>
-  <w:style w:customStyle="1" w:styleId="DataTypeTok" w:type="character">
+      <w:shd w:val="clear" w:color="auto" w:fill="F8F8F8"/>
+    </w:rPr>
+  </w:style>
+  <w:style w:type="character" w:customStyle="1" w:styleId="DataTypeTok">
     <w:name w:val="DataTypeTok"/>
     <w:basedOn w:val="VerbatimChar"/>
     <w:rPr>
       <w:rFonts w:ascii="Consolas" w:hAnsi="Consolas"/>
       <w:color w:val="204A87"/>
       <w:sz w:val="22"/>
-      <w:shd w:color="auto" w:fill="F8F8F8" w:val="clear"/>
-    </w:rPr>
-  </w:style>
-  <w:style w:customStyle="1" w:styleId="DecValTok" w:type="character">
+      <w:shd w:val="clear" w:color="auto" w:fill="F8F8F8"/>
+    </w:rPr>
+  </w:style>
+  <w:style w:type="character" w:customStyle="1" w:styleId="DecValTok">
     <w:name w:val="DecValTok"/>
     <w:basedOn w:val="VerbatimChar"/>
     <w:rPr>
       <w:rFonts w:ascii="Consolas" w:hAnsi="Consolas"/>
       <w:color w:val="0000CF"/>
       <w:sz w:val="22"/>
-      <w:shd w:color="auto" w:fill="F8F8F8" w:val="clear"/>
-    </w:rPr>
-  </w:style>
-  <w:style w:customStyle="1" w:styleId="BaseNTok" w:type="character">
+      <w:shd w:val="clear" w:color="auto" w:fill="F8F8F8"/>
+    </w:rPr>
+  </w:style>
+  <w:style w:type="character" w:customStyle="1" w:styleId="BaseNTok">
     <w:name w:val="BaseNTok"/>
     <w:basedOn w:val="VerbatimChar"/>
     <w:rPr>
       <w:rFonts w:ascii="Consolas" w:hAnsi="Consolas"/>
       <w:color w:val="0000CF"/>
       <w:sz w:val="22"/>
-      <w:shd w:color="auto" w:fill="F8F8F8" w:val="clear"/>
-    </w:rPr>
-  </w:style>
-  <w:style w:customStyle="1" w:styleId="FloatTok" w:type="character">
+      <w:shd w:val="clear" w:color="auto" w:fill="F8F8F8"/>
+    </w:rPr>
+  </w:style>
+  <w:style w:type="character" w:customStyle="1" w:styleId="FloatTok">
     <w:name w:val="FloatTok"/>
     <w:basedOn w:val="VerbatimChar"/>
     <w:rPr>
       <w:rFonts w:ascii="Consolas" w:hAnsi="Consolas"/>
       <w:color w:val="0000CF"/>
       <w:sz w:val="22"/>
-      <w:shd w:color="auto" w:fill="F8F8F8" w:val="clear"/>
-    </w:rPr>
-  </w:style>
-  <w:style w:customStyle="1" w:styleId="ConstantTok" w:type="character">
+      <w:shd w:val="clear" w:color="auto" w:fill="F8F8F8"/>
+    </w:rPr>
+  </w:style>
+  <w:style w:type="character" w:customStyle="1" w:styleId="ConstantTok">
     <w:name w:val="ConstantTok"/>
     <w:basedOn w:val="VerbatimChar"/>
     <w:rPr>
       <w:rFonts w:ascii="Consolas" w:hAnsi="Consolas"/>
       <w:color w:val="000000"/>
       <w:sz w:val="22"/>
-      <w:shd w:color="auto" w:fill="F8F8F8" w:val="clear"/>
-    </w:rPr>
-  </w:style>
-  <w:style w:customStyle="1" w:styleId="CharTok" w:type="character">
+      <w:shd w:val="clear" w:color="auto" w:fill="F8F8F8"/>
+    </w:rPr>
+  </w:style>
+  <w:style w:type="character" w:customStyle="1" w:styleId="CharTok">
     <w:name w:val="CharTok"/>
     <w:basedOn w:val="VerbatimChar"/>
     <w:rPr>
       <w:rFonts w:ascii="Consolas" w:hAnsi="Consolas"/>
       <w:color w:val="4E9A06"/>
       <w:sz w:val="22"/>
-      <w:shd w:color="auto" w:fill="F8F8F8" w:val="clear"/>
-    </w:rPr>
-  </w:style>
-  <w:style w:customStyle="1" w:styleId="SpecialCharTok" w:type="character">
+      <w:shd w:val="clear" w:color="auto" w:fill="F8F8F8"/>
+    </w:rPr>
+  </w:style>
+  <w:style w:type="character" w:customStyle="1" w:styleId="SpecialCharTok">
     <w:name w:val="SpecialCharTok"/>
     <w:basedOn w:val="VerbatimChar"/>
     <w:rPr>
       <w:rFonts w:ascii="Consolas" w:hAnsi="Consolas"/>
       <w:color w:val="000000"/>
       <w:sz w:val="22"/>
-      <w:shd w:color="auto" w:fill="F8F8F8" w:val="clear"/>
-    </w:rPr>
-  </w:style>
-  <w:style w:customStyle="1" w:styleId="StringTok" w:type="character">
+      <w:shd w:val="clear" w:color="auto" w:fill="F8F8F8"/>
+    </w:rPr>
+  </w:style>
+  <w:style w:type="character" w:customStyle="1" w:styleId="StringTok">
     <w:name w:val="StringTok"/>
     <w:basedOn w:val="VerbatimChar"/>
     <w:rPr>
       <w:rFonts w:ascii="Consolas" w:hAnsi="Consolas"/>
       <w:color w:val="4E9A06"/>
       <w:sz w:val="22"/>
-      <w:shd w:color="auto" w:fill="F8F8F8" w:val="clear"/>
-    </w:rPr>
-  </w:style>
-  <w:style w:customStyle="1" w:styleId="VerbatimStringTok" w:type="character">
+      <w:shd w:val="clear" w:color="auto" w:fill="F8F8F8"/>
+    </w:rPr>
+  </w:style>
+  <w:style w:type="character" w:customStyle="1" w:styleId="VerbatimStringTok">
     <w:name w:val="VerbatimStringTok"/>
     <w:basedOn w:val="VerbatimChar"/>
     <w:rPr>
       <w:rFonts w:ascii="Consolas" w:hAnsi="Consolas"/>
       <w:color w:val="4E9A06"/>
       <w:sz w:val="22"/>
-      <w:shd w:color="auto" w:fill="F8F8F8" w:val="clear"/>
-    </w:rPr>
-  </w:style>
-  <w:style w:customStyle="1" w:styleId="SpecialStringTok" w:type="character">
+      <w:shd w:val="clear" w:color="auto" w:fill="F8F8F8"/>
+    </w:rPr>
+  </w:style>
+  <w:style w:type="character" w:customStyle="1" w:styleId="SpecialStringTok">
     <w:name w:val="SpecialStringTok"/>
     <w:basedOn w:val="VerbatimChar"/>
     <w:rPr>
       <w:rFonts w:ascii="Consolas" w:hAnsi="Consolas"/>
       <w:color w:val="4E9A06"/>
       <w:sz w:val="22"/>
-      <w:shd w:color="auto" w:fill="F8F8F8" w:val="clear"/>
-    </w:rPr>
-  </w:style>
-  <w:style w:customStyle="1" w:styleId="ImportTok" w:type="character">
+      <w:shd w:val="clear" w:color="auto" w:fill="F8F8F8"/>
+    </w:rPr>
+  </w:style>
+  <w:style w:type="character" w:customStyle="1" w:styleId="ImportTok">
     <w:name w:val="ImportTok"/>
     <w:basedOn w:val="VerbatimChar"/>
     <w:rPr>
       <w:rFonts w:ascii="Consolas" w:hAnsi="Consolas"/>
       <w:sz w:val="22"/>
-      <w:shd w:color="auto" w:fill="F8F8F8" w:val="clear"/>
-    </w:rPr>
-  </w:style>
-  <w:style w:customStyle="1" w:styleId="CommentTok" w:type="character">
+      <w:shd w:val="clear" w:color="auto" w:fill="F8F8F8"/>
+    </w:rPr>
+  </w:style>
+  <w:style w:type="character" w:customStyle="1" w:styleId="CommentTok">
     <w:name w:val="CommentTok"/>
     <w:basedOn w:val="VerbatimChar"/>
     <w:rPr>
@@ -2855,10 +2846,10 @@
       <w:i/>
       <w:color w:val="8F5902"/>
       <w:sz w:val="22"/>
-      <w:shd w:color="auto" w:fill="F8F8F8" w:val="clear"/>
-    </w:rPr>
-  </w:style>
-  <w:style w:customStyle="1" w:styleId="DocumentationTok" w:type="character">
+      <w:shd w:val="clear" w:color="auto" w:fill="F8F8F8"/>
+    </w:rPr>
+  </w:style>
+  <w:style w:type="character" w:customStyle="1" w:styleId="DocumentationTok">
     <w:name w:val="DocumentationTok"/>
     <w:basedOn w:val="VerbatimChar"/>
     <w:rPr>
@@ -2867,10 +2858,10 @@
       <w:i/>
       <w:color w:val="8F5902"/>
       <w:sz w:val="22"/>
-      <w:shd w:color="auto" w:fill="F8F8F8" w:val="clear"/>
-    </w:rPr>
-  </w:style>
-  <w:style w:customStyle="1" w:styleId="AnnotationTok" w:type="character">
+      <w:shd w:val="clear" w:color="auto" w:fill="F8F8F8"/>
+    </w:rPr>
+  </w:style>
+  <w:style w:type="character" w:customStyle="1" w:styleId="AnnotationTok">
     <w:name w:val="AnnotationTok"/>
     <w:basedOn w:val="VerbatimChar"/>
     <w:rPr>
@@ -2879,10 +2870,10 @@
       <w:i/>
       <w:color w:val="8F5902"/>
       <w:sz w:val="22"/>
-      <w:shd w:color="auto" w:fill="F8F8F8" w:val="clear"/>
-    </w:rPr>
-  </w:style>
-  <w:style w:customStyle="1" w:styleId="CommentVarTok" w:type="character">
+      <w:shd w:val="clear" w:color="auto" w:fill="F8F8F8"/>
+    </w:rPr>
+  </w:style>
+  <w:style w:type="character" w:customStyle="1" w:styleId="CommentVarTok">
     <w:name w:val="CommentVarTok"/>
     <w:basedOn w:val="VerbatimChar"/>
     <w:rPr>
@@ -2891,40 +2882,40 @@
       <w:i/>
       <w:color w:val="8F5902"/>
       <w:sz w:val="22"/>
-      <w:shd w:color="auto" w:fill="F8F8F8" w:val="clear"/>
-    </w:rPr>
-  </w:style>
-  <w:style w:customStyle="1" w:styleId="OtherTok" w:type="character">
+      <w:shd w:val="clear" w:color="auto" w:fill="F8F8F8"/>
+    </w:rPr>
+  </w:style>
+  <w:style w:type="character" w:customStyle="1" w:styleId="OtherTok">
     <w:name w:val="OtherTok"/>
     <w:basedOn w:val="VerbatimChar"/>
     <w:rPr>
       <w:rFonts w:ascii="Consolas" w:hAnsi="Consolas"/>
       <w:color w:val="8F5902"/>
       <w:sz w:val="22"/>
-      <w:shd w:color="auto" w:fill="F8F8F8" w:val="clear"/>
-    </w:rPr>
-  </w:style>
-  <w:style w:customStyle="1" w:styleId="FunctionTok" w:type="character">
+      <w:shd w:val="clear" w:color="auto" w:fill="F8F8F8"/>
+    </w:rPr>
+  </w:style>
+  <w:style w:type="character" w:customStyle="1" w:styleId="FunctionTok">
     <w:name w:val="FunctionTok"/>
     <w:basedOn w:val="VerbatimChar"/>
     <w:rPr>
       <w:rFonts w:ascii="Consolas" w:hAnsi="Consolas"/>
       <w:color w:val="000000"/>
       <w:sz w:val="22"/>
-      <w:shd w:color="auto" w:fill="F8F8F8" w:val="clear"/>
-    </w:rPr>
-  </w:style>
-  <w:style w:customStyle="1" w:styleId="VariableTok" w:type="character">
+      <w:shd w:val="clear" w:color="auto" w:fill="F8F8F8"/>
+    </w:rPr>
+  </w:style>
+  <w:style w:type="character" w:customStyle="1" w:styleId="VariableTok">
     <w:name w:val="VariableTok"/>
     <w:basedOn w:val="VerbatimChar"/>
     <w:rPr>
       <w:rFonts w:ascii="Consolas" w:hAnsi="Consolas"/>
       <w:color w:val="000000"/>
       <w:sz w:val="22"/>
-      <w:shd w:color="auto" w:fill="F8F8F8" w:val="clear"/>
-    </w:rPr>
-  </w:style>
-  <w:style w:customStyle="1" w:styleId="ControlFlowTok" w:type="character">
+      <w:shd w:val="clear" w:color="auto" w:fill="F8F8F8"/>
+    </w:rPr>
+  </w:style>
+  <w:style w:type="character" w:customStyle="1" w:styleId="ControlFlowTok">
     <w:name w:val="ControlFlowTok"/>
     <w:basedOn w:val="VerbatimChar"/>
     <w:rPr>
@@ -2932,10 +2923,10 @@
       <w:b/>
       <w:color w:val="204A87"/>
       <w:sz w:val="22"/>
-      <w:shd w:color="auto" w:fill="F8F8F8" w:val="clear"/>
-    </w:rPr>
-  </w:style>
-  <w:style w:customStyle="1" w:styleId="OperatorTok" w:type="character">
+      <w:shd w:val="clear" w:color="auto" w:fill="F8F8F8"/>
+    </w:rPr>
+  </w:style>
+  <w:style w:type="character" w:customStyle="1" w:styleId="OperatorTok">
     <w:name w:val="OperatorTok"/>
     <w:basedOn w:val="VerbatimChar"/>
     <w:rPr>
@@ -2943,28 +2934,28 @@
       <w:b/>
       <w:color w:val="CE5C00"/>
       <w:sz w:val="22"/>
-      <w:shd w:color="auto" w:fill="F8F8F8" w:val="clear"/>
-    </w:rPr>
-  </w:style>
-  <w:style w:customStyle="1" w:styleId="BuiltInTok" w:type="character">
+      <w:shd w:val="clear" w:color="auto" w:fill="F8F8F8"/>
+    </w:rPr>
+  </w:style>
+  <w:style w:type="character" w:customStyle="1" w:styleId="BuiltInTok">
     <w:name w:val="BuiltInTok"/>
     <w:basedOn w:val="VerbatimChar"/>
     <w:rPr>
       <w:rFonts w:ascii="Consolas" w:hAnsi="Consolas"/>
       <w:sz w:val="22"/>
-      <w:shd w:color="auto" w:fill="F8F8F8" w:val="clear"/>
-    </w:rPr>
-  </w:style>
-  <w:style w:customStyle="1" w:styleId="ExtensionTok" w:type="character">
+      <w:shd w:val="clear" w:color="auto" w:fill="F8F8F8"/>
+    </w:rPr>
+  </w:style>
+  <w:style w:type="character" w:customStyle="1" w:styleId="ExtensionTok">
     <w:name w:val="ExtensionTok"/>
     <w:basedOn w:val="VerbatimChar"/>
     <w:rPr>
       <w:rFonts w:ascii="Consolas" w:hAnsi="Consolas"/>
       <w:sz w:val="22"/>
-      <w:shd w:color="auto" w:fill="F8F8F8" w:val="clear"/>
-    </w:rPr>
-  </w:style>
-  <w:style w:customStyle="1" w:styleId="PreprocessorTok" w:type="character">
+      <w:shd w:val="clear" w:color="auto" w:fill="F8F8F8"/>
+    </w:rPr>
+  </w:style>
+  <w:style w:type="character" w:customStyle="1" w:styleId="PreprocessorTok">
     <w:name w:val="PreprocessorTok"/>
     <w:basedOn w:val="VerbatimChar"/>
     <w:rPr>
@@ -2972,29 +2963,29 @@
       <w:i/>
       <w:color w:val="8F5902"/>
       <w:sz w:val="22"/>
-      <w:shd w:color="auto" w:fill="F8F8F8" w:val="clear"/>
-    </w:rPr>
-  </w:style>
-  <w:style w:customStyle="1" w:styleId="AttributeTok" w:type="character">
+      <w:shd w:val="clear" w:color="auto" w:fill="F8F8F8"/>
+    </w:rPr>
+  </w:style>
+  <w:style w:type="character" w:customStyle="1" w:styleId="AttributeTok">
     <w:name w:val="AttributeTok"/>
     <w:basedOn w:val="VerbatimChar"/>
     <w:rPr>
       <w:rFonts w:ascii="Consolas" w:hAnsi="Consolas"/>
       <w:color w:val="C4A000"/>
       <w:sz w:val="22"/>
-      <w:shd w:color="auto" w:fill="F8F8F8" w:val="clear"/>
-    </w:rPr>
-  </w:style>
-  <w:style w:customStyle="1" w:styleId="RegionMarkerTok" w:type="character">
+      <w:shd w:val="clear" w:color="auto" w:fill="F8F8F8"/>
+    </w:rPr>
+  </w:style>
+  <w:style w:type="character" w:customStyle="1" w:styleId="RegionMarkerTok">
     <w:name w:val="RegionMarkerTok"/>
     <w:basedOn w:val="VerbatimChar"/>
     <w:rPr>
       <w:rFonts w:ascii="Consolas" w:hAnsi="Consolas"/>
       <w:sz w:val="22"/>
-      <w:shd w:color="auto" w:fill="F8F8F8" w:val="clear"/>
-    </w:rPr>
-  </w:style>
-  <w:style w:customStyle="1" w:styleId="InformationTok" w:type="character">
+      <w:shd w:val="clear" w:color="auto" w:fill="F8F8F8"/>
+    </w:rPr>
+  </w:style>
+  <w:style w:type="character" w:customStyle="1" w:styleId="InformationTok">
     <w:name w:val="InformationTok"/>
     <w:basedOn w:val="VerbatimChar"/>
     <w:rPr>
@@ -3003,10 +2994,10 @@
       <w:i/>
       <w:color w:val="8F5902"/>
       <w:sz w:val="22"/>
-      <w:shd w:color="auto" w:fill="F8F8F8" w:val="clear"/>
-    </w:rPr>
-  </w:style>
-  <w:style w:customStyle="1" w:styleId="WarningTok" w:type="character">
+      <w:shd w:val="clear" w:color="auto" w:fill="F8F8F8"/>
+    </w:rPr>
+  </w:style>
+  <w:style w:type="character" w:customStyle="1" w:styleId="WarningTok">
     <w:name w:val="WarningTok"/>
     <w:basedOn w:val="VerbatimChar"/>
     <w:rPr>
@@ -3015,20 +3006,20 @@
       <w:i/>
       <w:color w:val="8F5902"/>
       <w:sz w:val="22"/>
-      <w:shd w:color="auto" w:fill="F8F8F8" w:val="clear"/>
-    </w:rPr>
-  </w:style>
-  <w:style w:customStyle="1" w:styleId="AlertTok" w:type="character">
+      <w:shd w:val="clear" w:color="auto" w:fill="F8F8F8"/>
+    </w:rPr>
+  </w:style>
+  <w:style w:type="character" w:customStyle="1" w:styleId="AlertTok">
     <w:name w:val="AlertTok"/>
     <w:basedOn w:val="VerbatimChar"/>
     <w:rPr>
       <w:rFonts w:ascii="Consolas" w:hAnsi="Consolas"/>
       <w:color w:val="EF2929"/>
       <w:sz w:val="22"/>
-      <w:shd w:color="auto" w:fill="F8F8F8" w:val="clear"/>
-    </w:rPr>
-  </w:style>
-  <w:style w:customStyle="1" w:styleId="ErrorTok" w:type="character">
+      <w:shd w:val="clear" w:color="auto" w:fill="F8F8F8"/>
+    </w:rPr>
+  </w:style>
+  <w:style w:type="character" w:customStyle="1" w:styleId="ErrorTok">
     <w:name w:val="ErrorTok"/>
     <w:basedOn w:val="VerbatimChar"/>
     <w:rPr>
@@ -3036,19 +3027,19 @@
       <w:b/>
       <w:color w:val="A40000"/>
       <w:sz w:val="22"/>
-      <w:shd w:color="auto" w:fill="F8F8F8" w:val="clear"/>
-    </w:rPr>
-  </w:style>
-  <w:style w:customStyle="1" w:styleId="NormalTok" w:type="character">
+      <w:shd w:val="clear" w:color="auto" w:fill="F8F8F8"/>
+    </w:rPr>
+  </w:style>
+  <w:style w:type="character" w:customStyle="1" w:styleId="NormalTok">
     <w:name w:val="NormalTok"/>
     <w:basedOn w:val="VerbatimChar"/>
     <w:rPr>
       <w:rFonts w:ascii="Consolas" w:hAnsi="Consolas"/>
       <w:sz w:val="22"/>
-      <w:shd w:color="auto" w:fill="F8F8F8" w:val="clear"/>
-    </w:rPr>
-  </w:style>
-  <w:style w:styleId="LineNumber" w:type="character">
+      <w:shd w:val="clear" w:color="auto" w:fill="F8F8F8"/>
+    </w:rPr>
+  </w:style>
+  <w:style w:type="character" w:styleId="LineNumber">
     <w:name w:val="line number"/>
     <w:basedOn w:val="DefaultParagraphFont"/>
     <w:rsid w:val="00014752"/>

</xml_diff>

<commit_message>
Fixed legend so fits in knitted versions.
</commit_message>
<xml_diff>
--- a/analysis/paper/paper.docx
+++ b/analysis/paper/paper.docx
@@ -635,7 +635,7 @@
         <w:pStyle w:val="FirstParagraph"/>
       </w:pPr>
       <w:r>
-        <w:t xml:space="preserve">This report was generated on 2021-12-09 13:04:14 using the following computational environment and dependencies:</w:t>
+        <w:t xml:space="preserve">This report was generated on 2021-12-09 13:06:01 using the following computational environment and dependencies:</w:t>
       </w:r>
     </w:p>
     <w:p>
@@ -1565,7 +1565,7 @@
         <w:rPr>
           <w:rStyle w:val="VerbatimChar"/>
         </w:rPr>
-        <w:t xml:space="preserve">#&gt; Head:     [a2ba986] 2021-12-09: Cleaned up ggplot analysis.</w:t>
+        <w:t xml:space="preserve">#&gt; Head:     [f627b41] 2021-12-09: Knitted final.</w:t>
       </w:r>
     </w:p>
     <w:bookmarkEnd w:id="33"/>

</xml_diff>